<commit_message>
pushing my latest version
</commit_message>
<xml_diff>
--- a/applications/SHIELD/Documentation/Doxy/modeling doxyPep.docx
+++ b/applications/SHIELD/Documentation/Doxy/modeling doxyPep.docx
@@ -1,6 +1,6 @@
 
 <file path=word/document.xml><?xml version="1.0" encoding="utf-8"?>
-<w:document xmlns:wpc="http://schemas.microsoft.com/office/word/2010/wordprocessingCanvas" xmlns:cx="http://schemas.microsoft.com/office/drawing/2014/chartex" xmlns:cx1="http://schemas.microsoft.com/office/drawing/2015/9/8/chartex" xmlns:cx2="http://schemas.microsoft.com/office/drawing/2015/10/21/chartex" xmlns:cx3="http://schemas.microsoft.com/office/drawing/2016/5/9/chartex" xmlns:cx4="http://schemas.microsoft.com/office/drawing/2016/5/10/chartex" xmlns:cx5="http://schemas.microsoft.com/office/drawing/2016/5/11/chartex" xmlns:cx6="http://schemas.microsoft.com/office/drawing/2016/5/12/chartex" xmlns:cx7="http://schemas.microsoft.com/office/drawing/2016/5/13/chartex" xmlns:cx8="http://schemas.microsoft.com/office/drawing/2016/5/14/chartex" xmlns:mc="http://schemas.openxmlformats.org/markup-compatibility/2006" xmlns:aink="http://schemas.microsoft.com/office/drawing/2016/ink" xmlns:am3d="http://schemas.microsoft.com/office/drawing/2017/model3d" xmlns:o="urn:schemas-microsoft-com:office:office" xmlns:oel="http://schemas.microsoft.com/office/2019/extlst" xmlns:r="http://schemas.openxmlformats.org/officeDocument/2006/relationships" xmlns:m="http://schemas.openxmlformats.org/officeDocument/2006/math" xmlns:v="urn:schemas-microsoft-com:vml" xmlns:wp14="http://schemas.microsoft.com/office/word/2010/wordprocessingDrawing" xmlns:wp="http://schemas.openxmlformats.org/drawingml/2006/wordprocessingDrawing" xmlns:w10="urn:schemas-microsoft-com:office:word" xmlns:w="http://schemas.openxmlformats.org/wordprocessingml/2006/main" xmlns:w14="http://schemas.microsoft.com/office/word/2010/wordml" xmlns:w15="http://schemas.microsoft.com/office/word/2012/wordml" xmlns:w16cex="http://schemas.microsoft.com/office/word/2018/wordml/cex" xmlns:w16cid="http://schemas.microsoft.com/office/word/2016/wordml/cid" xmlns:w16="http://schemas.microsoft.com/office/word/2018/wordml" xmlns:w16du="http://schemas.microsoft.com/office/word/2023/wordml/word16du" xmlns:w16sdtdh="http://schemas.microsoft.com/office/word/2020/wordml/sdtdatahash" xmlns:w16sdtfl="http://schemas.microsoft.com/office/word/2024/wordml/sdtformatlock" xmlns:w16se="http://schemas.microsoft.com/office/word/2015/wordml/symex" xmlns:wpg="http://schemas.microsoft.com/office/word/2010/wordprocessingGroup" xmlns:wpi="http://schemas.microsoft.com/office/word/2010/wordprocessingInk" xmlns:wne="http://schemas.microsoft.com/office/word/2006/wordml" xmlns:wps="http://schemas.microsoft.com/office/word/2010/wordprocessingShape" mc:Ignorable="w14 w15 w16se w16cid w16 w16cex w16sdtdh w16sdtfl w16du wp14">
+<w:document xmlns:wpc="http://schemas.microsoft.com/office/word/2010/wordprocessingCanvas" xmlns:cx="http://schemas.microsoft.com/office/drawing/2014/chartex" xmlns:cx1="http://schemas.microsoft.com/office/drawing/2015/9/8/chartex" xmlns:cx2="http://schemas.microsoft.com/office/drawing/2015/10/21/chartex" xmlns:cx3="http://schemas.microsoft.com/office/drawing/2016/5/9/chartex" xmlns:cx4="http://schemas.microsoft.com/office/drawing/2016/5/10/chartex" xmlns:cx5="http://schemas.microsoft.com/office/drawing/2016/5/11/chartex" xmlns:cx6="http://schemas.microsoft.com/office/drawing/2016/5/12/chartex" xmlns:cx7="http://schemas.microsoft.com/office/drawing/2016/5/13/chartex" xmlns:cx8="http://schemas.microsoft.com/office/drawing/2016/5/14/chartex" xmlns:mc="http://schemas.openxmlformats.org/markup-compatibility/2006" xmlns:aink="http://schemas.microsoft.com/office/drawing/2016/ink" xmlns:am3d="http://schemas.microsoft.com/office/drawing/2017/model3d" xmlns:o="urn:schemas-microsoft-com:office:office" xmlns:oel="http://schemas.microsoft.com/office/2019/extlst" xmlns:r="http://schemas.openxmlformats.org/officeDocument/2006/relationships" xmlns:m="http://schemas.openxmlformats.org/officeDocument/2006/math" xmlns:v="urn:schemas-microsoft-com:vml" xmlns:wp14="http://schemas.microsoft.com/office/word/2010/wordprocessingDrawing" xmlns:wp="http://schemas.openxmlformats.org/drawingml/2006/wordprocessingDrawing" xmlns:w10="urn:schemas-microsoft-com:office:word" xmlns:w="http://schemas.openxmlformats.org/wordprocessingml/2006/main" xmlns:w14="http://schemas.microsoft.com/office/word/2010/wordml" xmlns:w15="http://schemas.microsoft.com/office/word/2012/wordml" xmlns:w16cex="http://schemas.microsoft.com/office/word/2018/wordml/cex" xmlns:w16cid="http://schemas.microsoft.com/office/word/2016/wordml/cid" xmlns:w16="http://schemas.microsoft.com/office/word/2018/wordml" xmlns:w16du="http://schemas.microsoft.com/office/word/2023/wordml/word16du" xmlns:w16sdtdh="http://schemas.microsoft.com/office/word/2020/wordml/sdtdatahash" xmlns:w16sdtfl="http://schemas.microsoft.com/office/word/2024/wordml/sdtformatlock" xmlns:w16se="http://schemas.microsoft.com/office/word/2015/wordml/symex" xmlns:wpg="http://schemas.microsoft.com/office/word/2010/wordprocessingGroup" xmlns:wpi="http://schemas.microsoft.com/office/word/2010/wordprocessingInk" xmlns:wne="http://schemas.microsoft.com/office/word/2006/wordml" xmlns:wps="http://schemas.microsoft.com/office/word/2010/wordprocessingShape" xmlns:a="http://schemas.openxmlformats.org/drawingml/2006/main" xmlns:pic="http://schemas.openxmlformats.org/drawingml/2006/picture" xmlns:a14="http://schemas.microsoft.com/office/drawing/2010/main" mc:Ignorable="w14 w15 w16se w16cid w16 w16cex w16sdtdh w16sdtfl w16du wp14">
   <w:body>
     <w:p>
       <w:pPr>
@@ -43,7 +43,7 @@
         <m:sSub>
           <m:sSubPr>
             <m:ctrlPr>
-              <w:ins w:id="0" w:author="Parastu Kasaie" w:date="2025-11-24T10:42:00Z">
+              <w:ins w:author="Parastu Kasaie" w:date="2025-11-24T10:42:00Z" w:id="0">
                 <w:rPr>
                   <w:rFonts w:ascii="Cambria Math" w:hAnsi="Cambria Math"/>
                 </w:rPr>
@@ -140,7 +140,7 @@
           <m:sSup>
             <m:sSupPr>
               <m:ctrlPr>
-                <w:ins w:id="1" w:author="Parastu Kasaie" w:date="2025-11-24T10:45:00Z">
+                <w:ins w:author="Parastu Kasaie" w:date="2025-11-24T10:45:00Z" w:id="1">
                   <w:rPr>
                     <w:rFonts w:ascii="Cambria Math" w:hAnsi="Cambria Math"/>
                   </w:rPr>
@@ -211,7 +211,7 @@
           <m:sSup>
             <m:sSupPr>
               <m:ctrlPr>
-                <w:ins w:id="2" w:author="Parastu Kasaie" w:date="2025-11-24T10:45:00Z">
+                <w:ins w:author="Parastu Kasaie" w:date="2025-11-24T10:45:00Z" w:id="2">
                   <w:rPr>
                     <w:rFonts w:ascii="Cambria Math" w:hAnsi="Cambria Math"/>
                   </w:rPr>
@@ -275,7 +275,7 @@
             </m:rPr>
             <w:rPr>
               <w:rStyle w:val="mord"/>
-              <w:rFonts w:ascii="Cambria Math" w:eastAsiaTheme="majorEastAsia" w:hAnsi="Cambria Math"/>
+              <w:rFonts w:ascii="Cambria Math" w:hAnsi="Cambria Math" w:eastAsiaTheme="majorEastAsia"/>
               <w:color w:val="000000"/>
             </w:rPr>
             <m:t>Ct</m:t>
@@ -297,7 +297,7 @@
             </m:rPr>
             <w:rPr>
               <w:rStyle w:val="mord"/>
-              <w:rFonts w:ascii="Cambria Math" w:eastAsiaTheme="majorEastAsia" w:hAnsi="Cambria Math"/>
+              <w:rFonts w:ascii="Cambria Math" w:hAnsi="Cambria Math" w:eastAsiaTheme="majorEastAsia"/>
               <w:color w:val="000000"/>
             </w:rPr>
             <m:t>1</m:t>
@@ -308,7 +308,7 @@
             </m:rPr>
             <w:rPr>
               <w:rStyle w:val="vlist-s"/>
-              <w:rFonts w:ascii="Cambria Math" w:eastAsiaTheme="majorEastAsia" w:hAnsi="Cambria Math"/>
+              <w:rFonts w:ascii="Cambria Math" w:hAnsi="Cambria Math" w:eastAsiaTheme="majorEastAsia"/>
               <w:color w:val="000000"/>
             </w:rPr>
             <m:t>​</m:t>
@@ -319,7 +319,7 @@
             </m:rPr>
             <w:rPr>
               <w:rStyle w:val="mrel"/>
-              <w:rFonts w:ascii="Cambria Math" w:eastAsiaTheme="majorEastAsia" w:hAnsi="Cambria Math"/>
+              <w:rFonts w:ascii="Cambria Math" w:hAnsi="Cambria Math" w:eastAsiaTheme="majorEastAsia"/>
               <w:color w:val="000000"/>
             </w:rPr>
             <m:t>=</m:t>
@@ -330,7 +330,7 @@
             </m:rPr>
             <w:rPr>
               <w:rStyle w:val="mord"/>
-              <w:rFonts w:ascii="Cambria Math" w:eastAsiaTheme="majorEastAsia" w:hAnsi="Cambria Math"/>
+              <w:rFonts w:ascii="Cambria Math" w:hAnsi="Cambria Math" w:eastAsiaTheme="majorEastAsia"/>
               <w:color w:val="000000"/>
             </w:rPr>
             <m:t>u</m:t>
@@ -363,7 +363,7 @@
             </m:rPr>
             <w:rPr>
               <w:rStyle w:val="mord"/>
-              <w:rFonts w:ascii="Cambria Math" w:eastAsiaTheme="majorEastAsia" w:hAnsi="Cambria Math"/>
+              <w:rFonts w:ascii="Cambria Math" w:hAnsi="Cambria Math" w:eastAsiaTheme="majorEastAsia"/>
               <w:color w:val="000000"/>
             </w:rPr>
             <m:t>1</m:t>
@@ -385,7 +385,7 @@
             </m:rPr>
             <w:rPr>
               <w:rStyle w:val="mord"/>
-              <w:rFonts w:ascii="Cambria Math" w:eastAsiaTheme="majorEastAsia" w:hAnsi="Cambria Math"/>
+              <w:rFonts w:ascii="Cambria Math" w:hAnsi="Cambria Math" w:eastAsiaTheme="majorEastAsia"/>
               <w:color w:val="000000"/>
             </w:rPr>
             <m:t>λ</m:t>
@@ -404,7 +404,7 @@
             </m:rPr>
             <w:rPr>
               <w:rStyle w:val="mord"/>
-              <w:rFonts w:ascii="Cambria Math" w:eastAsiaTheme="majorEastAsia" w:hAnsi="Cambria Math"/>
+              <w:rFonts w:ascii="Cambria Math" w:hAnsi="Cambria Math" w:eastAsiaTheme="majorEastAsia"/>
               <w:color w:val="000000"/>
             </w:rPr>
             <m:t>Ct</m:t>
@@ -470,7 +470,7 @@
           <m:sSup>
             <m:sSupPr>
               <m:ctrlPr>
-                <w:ins w:id="3" w:author="Unknown" w:date="2025-11-10T13:59:00Z" w16du:dateUtc="2025-11-10T18:59:00Z">
+                <w:ins w:author="Unknown" w:date="2025-11-10T13:59:00Z" w16du:dateUtc="2025-11-10T18:59:00Z" w:id="3">
                   <w:rPr>
                     <w:rStyle w:val="mord"/>
                     <w:rFonts w:ascii="Cambria Math" w:hAnsi="Cambria Math"/>
@@ -512,7 +512,7 @@
           <m:f>
             <m:fPr>
               <m:ctrlPr>
-                <w:ins w:id="4" w:author="Unknown" w:date="2025-11-10T13:59:00Z" w16du:dateUtc="2025-11-10T18:59:00Z">
+                <w:ins w:author="Unknown" w:date="2025-11-10T13:59:00Z" w16du:dateUtc="2025-11-10T18:59:00Z" w:id="4">
                   <w:rPr>
                     <w:rStyle w:val="mord"/>
                     <w:rFonts w:ascii="Cambria Math" w:hAnsi="Cambria Math"/>
@@ -539,7 +539,7 @@
                 </m:rPr>
                 <w:rPr>
                   <w:rStyle w:val="mord"/>
-                  <w:rFonts w:ascii="Cambria Math" w:eastAsiaTheme="majorEastAsia" w:hAnsi="Cambria Math"/>
+                  <w:rFonts w:ascii="Cambria Math" w:hAnsi="Cambria Math" w:eastAsiaTheme="majorEastAsia"/>
                   <w:color w:val="000000"/>
                 </w:rPr>
                 <m:t>λ</m:t>
@@ -659,7 +659,7 @@
           <m:sSup>
             <m:sSupPr>
               <m:ctrlPr>
-                <w:ins w:id="5" w:author="Unknown" w:date="2025-11-10T13:59:00Z" w16du:dateUtc="2025-11-10T18:59:00Z">
+                <w:ins w:author="Unknown" w:date="2025-11-10T13:59:00Z" w16du:dateUtc="2025-11-10T18:59:00Z" w:id="5">
                   <w:rPr>
                     <w:rStyle w:val="mord"/>
                     <w:rFonts w:ascii="Cambria Math" w:hAnsi="Cambria Math"/>
@@ -701,7 +701,7 @@
           <m:f>
             <m:fPr>
               <m:ctrlPr>
-                <w:ins w:id="6" w:author="Unknown" w:date="2025-11-10T13:59:00Z" w16du:dateUtc="2025-11-10T18:59:00Z">
+                <w:ins w:author="Unknown" w:date="2025-11-10T13:59:00Z" w16du:dateUtc="2025-11-10T18:59:00Z" w:id="6">
                   <w:rPr>
                     <w:rStyle w:val="mord"/>
                     <w:rFonts w:ascii="Cambria Math" w:hAnsi="Cambria Math"/>
@@ -728,7 +728,7 @@
                 </m:rPr>
                 <w:rPr>
                   <w:rStyle w:val="mord"/>
-                  <w:rFonts w:ascii="Cambria Math" w:eastAsiaTheme="majorEastAsia" w:hAnsi="Cambria Math"/>
+                  <w:rFonts w:ascii="Cambria Math" w:hAnsi="Cambria Math" w:eastAsiaTheme="majorEastAsia"/>
                   <w:color w:val="000000"/>
                 </w:rPr>
                 <m:t>1+λ</m:t>
@@ -746,7 +746,7 @@
           <m:f>
             <m:fPr>
               <m:ctrlPr>
-                <w:ins w:id="7" w:author="Unknown" w:date="2025-11-10T13:59:00Z" w16du:dateUtc="2025-11-10T18:59:00Z">
+                <w:ins w:author="Unknown" w:date="2025-11-10T13:59:00Z" w16du:dateUtc="2025-11-10T18:59:00Z" w:id="7">
                   <w:rPr>
                     <w:rStyle w:val="mord"/>
                     <w:rFonts w:ascii="Cambria Math" w:hAnsi="Cambria Math"/>
@@ -773,7 +773,7 @@
                 </m:rPr>
                 <w:rPr>
                   <w:rStyle w:val="mord"/>
-                  <w:rFonts w:ascii="Cambria Math" w:eastAsiaTheme="majorEastAsia" w:hAnsi="Cambria Math"/>
+                  <w:rFonts w:ascii="Cambria Math" w:hAnsi="Cambria Math" w:eastAsiaTheme="majorEastAsia"/>
                   <w:color w:val="000000"/>
                 </w:rPr>
                 <m:t>1-</m:t>
@@ -781,10 +781,10 @@
               <m:func>
                 <m:funcPr>
                   <m:ctrlPr>
-                    <w:ins w:id="8" w:author="Parastu Kasaie" w:date="2025-11-24T10:50:00Z" w16du:dateUtc="2025-11-24T15:50:00Z">
+                    <w:ins w:author="Parastu Kasaie" w:date="2025-11-24T10:50:00Z" w16du:dateUtc="2025-11-24T15:50:00Z" w:id="8">
                       <w:rPr>
                         <w:rStyle w:val="mord"/>
-                        <w:rFonts w:ascii="Cambria Math" w:eastAsiaTheme="majorEastAsia" w:hAnsi="Cambria Math"/>
+                        <w:rFonts w:ascii="Cambria Math" w:hAnsi="Cambria Math" w:eastAsiaTheme="majorEastAsia"/>
                         <w:color w:val="000000"/>
                       </w:rPr>
                     </w:ins>
@@ -797,7 +797,7 @@
                     </m:rPr>
                     <w:rPr>
                       <w:rStyle w:val="mord"/>
-                      <w:rFonts w:ascii="Cambria Math" w:eastAsiaTheme="majorEastAsia" w:hAnsi="Cambria Math"/>
+                      <w:rFonts w:ascii="Cambria Math" w:hAnsi="Cambria Math" w:eastAsiaTheme="majorEastAsia"/>
                       <w:color w:val="000000"/>
                     </w:rPr>
                     <m:t>log</m:t>
@@ -807,10 +807,10 @@
                   <m:d>
                     <m:dPr>
                       <m:ctrlPr>
-                        <w:ins w:id="9" w:author="Parastu Kasaie" w:date="2025-11-24T10:50:00Z" w16du:dateUtc="2025-11-24T15:50:00Z">
+                        <w:ins w:author="Parastu Kasaie" w:date="2025-11-24T10:50:00Z" w16du:dateUtc="2025-11-24T15:50:00Z" w:id="9">
                           <w:rPr>
                             <w:rStyle w:val="mord"/>
-                            <w:rFonts w:ascii="Cambria Math" w:eastAsiaTheme="majorEastAsia" w:hAnsi="Cambria Math"/>
+                            <w:rFonts w:ascii="Cambria Math" w:hAnsi="Cambria Math" w:eastAsiaTheme="majorEastAsia"/>
                             <w:color w:val="000000"/>
                           </w:rPr>
                         </w:ins>
@@ -823,7 +823,7 @@
                         </m:rPr>
                         <w:rPr>
                           <w:rStyle w:val="mord"/>
-                          <w:rFonts w:ascii="Cambria Math" w:eastAsiaTheme="majorEastAsia" w:hAnsi="Cambria Math"/>
+                          <w:rFonts w:ascii="Cambria Math" w:hAnsi="Cambria Math" w:eastAsiaTheme="majorEastAsia"/>
                           <w:color w:val="000000"/>
                         </w:rPr>
                         <m:t>P</m:t>
@@ -880,7 +880,7 @@
         <m:func>
           <m:funcPr>
             <m:ctrlPr>
-              <w:ins w:id="10" w:author="Parastu Kasaie" w:date="2025-11-24T10:51:00Z" w16du:dateUtc="2025-11-24T15:51:00Z">
+              <w:ins w:author="Parastu Kasaie" w:date="2025-11-24T10:51:00Z" w16du:dateUtc="2025-11-24T15:51:00Z" w:id="10">
                 <w:rPr>
                   <w:rStyle w:val="mord"/>
                   <w:rFonts w:ascii="Cambria Math" w:hAnsi="Cambria Math"/>
@@ -906,7 +906,7 @@
               <m:t>log</m:t>
             </m:r>
             <m:ctrlPr>
-              <w:ins w:id="11" w:author="Parastu Kasaie" w:date="2025-11-24T10:51:00Z" w16du:dateUtc="2025-11-24T15:51:00Z">
+              <w:ins w:author="Parastu Kasaie" w:date="2025-11-24T10:51:00Z" w16du:dateUtc="2025-11-24T15:51:00Z" w:id="11">
                 <w:rPr>
                   <w:rStyle w:val="mord"/>
                   <w:rFonts w:ascii="Cambria Math" w:hAnsi="Cambria Math"/>
@@ -923,7 +923,7 @@
             <m:d>
               <m:dPr>
                 <m:ctrlPr>
-                  <w:ins w:id="12" w:author="Parastu Kasaie" w:date="2025-11-24T10:51:00Z" w16du:dateUtc="2025-11-24T15:51:00Z">
+                  <w:ins w:author="Parastu Kasaie" w:date="2025-11-24T10:51:00Z" w16du:dateUtc="2025-11-24T15:51:00Z" w:id="12">
                     <w:rPr>
                       <w:rStyle w:val="mord"/>
                       <w:rFonts w:ascii="Cambria Math" w:hAnsi="Cambria Math"/>
@@ -1013,6 +1013,17 @@
           <w:u w:val="single"/>
         </w:rPr>
         <w:tab/>
+      </w:r>
+      <w:r>
+        <w:rPr>
+          <w:rStyle w:val="mord"/>
+          <w:rFonts w:ascii="Cambria Math" w:hAnsi="Cambria Math"/>
+          <w:b/>
+          <w:bCs/>
+          <w:i/>
+          <w:color w:val="000000"/>
+          <w:u w:val="single"/>
+        </w:rPr>
         <w:t>(1)</w:t>
       </w:r>
     </w:p>
@@ -1091,7 +1102,7 @@
           <m:sSub>
             <m:sSubPr>
               <m:ctrlPr>
-                <w:ins w:id="13" w:author="Unknown" w:date="2025-11-10T13:59:00Z" w16du:dateUtc="2025-11-10T18:59:00Z">
+                <w:ins w:author="Unknown" w:date="2025-11-10T13:59:00Z" w16du:dateUtc="2025-11-10T18:59:00Z" w:id="13">
                   <w:rPr>
                     <w:rStyle w:val="mord"/>
                     <w:rFonts w:ascii="Cambria Math" w:hAnsi="Cambria Math"/>
@@ -1104,7 +1115,7 @@
               <m:sSub>
                 <m:sSubPr>
                   <m:ctrlPr>
-                    <w:ins w:id="14" w:author="Unknown" w:date="2025-11-10T13:59:00Z" w16du:dateUtc="2025-11-10T18:59:00Z">
+                    <w:ins w:author="Unknown" w:date="2025-11-10T13:59:00Z" w16du:dateUtc="2025-11-10T18:59:00Z" w:id="14">
                       <w:rPr>
                         <w:rStyle w:val="mord"/>
                         <w:rFonts w:ascii="Cambria Math" w:hAnsi="Cambria Math"/>
@@ -1176,7 +1187,7 @@
           <m:sSub>
             <m:sSubPr>
               <m:ctrlPr>
-                <w:ins w:id="15" w:author="Unknown" w:date="2025-11-10T13:59:00Z" w16du:dateUtc="2025-11-10T18:59:00Z">
+                <w:ins w:author="Unknown" w:date="2025-11-10T13:59:00Z" w16du:dateUtc="2025-11-10T18:59:00Z" w:id="15">
                   <w:rPr>
                     <w:rStyle w:val="mord"/>
                     <w:rFonts w:ascii="Cambria Math" w:hAnsi="Cambria Math"/>
@@ -1273,7 +1284,7 @@
         <m:sSub>
           <m:sSubPr>
             <m:ctrlPr>
-              <w:ins w:id="16" w:author="Unknown" w:date="2025-11-10T13:59:00Z" w16du:dateUtc="2025-11-10T18:59:00Z">
+              <w:ins w:author="Unknown" w:date="2025-11-10T13:59:00Z" w16du:dateUtc="2025-11-10T18:59:00Z" w:id="16">
                 <w:rPr>
                   <w:rStyle w:val="mord"/>
                   <w:rFonts w:ascii="Cambria Math" w:hAnsi="Cambria Math"/>
@@ -1376,7 +1387,7 @@
           <m:sSub>
             <m:sSubPr>
               <m:ctrlPr>
-                <w:ins w:id="17" w:author="Unknown" w:date="2025-11-10T13:59:00Z" w16du:dateUtc="2025-11-10T18:59:00Z">
+                <w:ins w:author="Unknown" w:date="2025-11-10T13:59:00Z" w16du:dateUtc="2025-11-10T18:59:00Z" w:id="17">
                   <w:rPr>
                     <w:rStyle w:val="mord"/>
                     <w:rFonts w:ascii="Cambria Math" w:hAnsi="Cambria Math"/>
@@ -1442,7 +1453,7 @@
               <m:func>
                 <m:funcPr>
                   <m:ctrlPr>
-                    <w:ins w:id="18" w:author="Parastu Kasaie" w:date="2025-11-24T10:56:00Z" w16du:dateUtc="2025-11-24T15:56:00Z">
+                    <w:ins w:author="Parastu Kasaie" w:date="2025-11-24T10:56:00Z" w16du:dateUtc="2025-11-24T15:56:00Z" w:id="18">
                       <w:rPr>
                         <w:rStyle w:val="mord"/>
                         <w:rFonts w:ascii="Cambria Math" w:hAnsi="Cambria Math"/>
@@ -1468,7 +1479,7 @@
                   <m:d>
                     <m:dPr>
                       <m:ctrlPr>
-                        <w:ins w:id="19" w:author="Parastu Kasaie" w:date="2025-11-24T10:56:00Z" w16du:dateUtc="2025-11-24T15:56:00Z">
+                        <w:ins w:author="Parastu Kasaie" w:date="2025-11-24T10:56:00Z" w16du:dateUtc="2025-11-24T15:56:00Z" w:id="19">
                           <w:rPr>
                             <w:rStyle w:val="mord"/>
                             <w:rFonts w:ascii="Cambria Math" w:hAnsi="Cambria Math"/>
@@ -1481,7 +1492,7 @@
                       <m:sSub>
                         <m:sSubPr>
                           <m:ctrlPr>
-                            <w:ins w:id="20" w:author="Unknown" w:date="2025-11-10T13:59:00Z" w16du:dateUtc="2025-11-10T18:59:00Z">
+                            <w:ins w:author="Unknown" w:date="2025-11-10T13:59:00Z" w16du:dateUtc="2025-11-10T18:59:00Z" w:id="20">
                               <w:rPr>
                                 <w:rStyle w:val="mord"/>
                                 <w:rFonts w:ascii="Cambria Math" w:hAnsi="Cambria Math"/>
@@ -1515,7 +1526,7 @@
                         </m:sub>
                       </m:sSub>
                       <m:ctrlPr>
-                        <w:ins w:id="21" w:author="Parastu Kasaie" w:date="2025-11-24T10:56:00Z" w16du:dateUtc="2025-11-24T15:56:00Z">
+                        <w:ins w:author="Parastu Kasaie" w:date="2025-11-24T10:56:00Z" w16du:dateUtc="2025-11-24T15:56:00Z" w:id="21">
                           <w:rPr>
                             <w:rStyle w:val="mord"/>
                             <w:rFonts w:ascii="Cambria Math" w:hAnsi="Cambria Math"/>
@@ -1549,7 +1560,7 @@
           <m:sSub>
             <m:sSubPr>
               <m:ctrlPr>
-                <w:ins w:id="22" w:author="Unknown" w:date="2025-11-10T13:59:00Z" w16du:dateUtc="2025-11-10T18:59:00Z">
+                <w:ins w:author="Unknown" w:date="2025-11-10T13:59:00Z" w16du:dateUtc="2025-11-10T18:59:00Z" w:id="22">
                   <w:rPr>
                     <w:rStyle w:val="mord"/>
                     <w:rFonts w:ascii="Cambria Math" w:hAnsi="Cambria Math"/>
@@ -1593,7 +1604,7 @@
           <m:sSub>
             <m:sSubPr>
               <m:ctrlPr>
-                <w:ins w:id="23" w:author="Unknown" w:date="2025-11-10T13:59:00Z" w16du:dateUtc="2025-11-10T18:59:00Z">
+                <w:ins w:author="Unknown" w:date="2025-11-10T13:59:00Z" w16du:dateUtc="2025-11-10T18:59:00Z" w:id="23">
                   <w:rPr>
                     <w:rStyle w:val="mord"/>
                     <w:rFonts w:ascii="Cambria Math" w:hAnsi="Cambria Math"/>
@@ -1692,7 +1703,7 @@
           <m:sSub>
             <m:sSubPr>
               <m:ctrlPr>
-                <w:ins w:id="24" w:author="Unknown" w:date="2025-11-10T13:59:00Z" w16du:dateUtc="2025-11-10T18:59:00Z">
+                <w:ins w:author="Unknown" w:date="2025-11-10T13:59:00Z" w16du:dateUtc="2025-11-10T18:59:00Z" w:id="24">
                   <w:rPr>
                     <w:rStyle w:val="mord"/>
                     <w:rFonts w:ascii="Cambria Math" w:hAnsi="Cambria Math"/>
@@ -1737,7 +1748,7 @@
           <m:f>
             <m:fPr>
               <m:ctrlPr>
-                <w:ins w:id="25" w:author="Unknown" w:date="2025-11-10T13:59:00Z" w16du:dateUtc="2025-11-10T18:59:00Z">
+                <w:ins w:author="Unknown" w:date="2025-11-10T13:59:00Z" w16du:dateUtc="2025-11-10T18:59:00Z" w:id="25">
                   <w:rPr>
                     <w:rStyle w:val="mord"/>
                     <w:rFonts w:ascii="Cambria Math" w:hAnsi="Cambria Math"/>
@@ -1752,7 +1763,7 @@
               <m:sSub>
                 <m:sSubPr>
                   <m:ctrlPr>
-                    <w:ins w:id="26" w:author="Unknown" w:date="2025-11-10T13:59:00Z" w16du:dateUtc="2025-11-10T18:59:00Z">
+                    <w:ins w:author="Unknown" w:date="2025-11-10T13:59:00Z" w16du:dateUtc="2025-11-10T18:59:00Z" w:id="26">
                       <w:rPr>
                         <w:rStyle w:val="mord"/>
                         <w:rFonts w:ascii="Cambria Math" w:hAnsi="Cambria Math"/>
@@ -1801,7 +1812,7 @@
               <m:sSub>
                 <m:sSubPr>
                   <m:ctrlPr>
-                    <w:ins w:id="27" w:author="Unknown" w:date="2025-11-10T13:59:00Z" w16du:dateUtc="2025-11-10T18:59:00Z">
+                    <w:ins w:author="Unknown" w:date="2025-11-10T13:59:00Z" w16du:dateUtc="2025-11-10T18:59:00Z" w:id="27">
                       <w:rPr>
                         <w:rStyle w:val="mord"/>
                         <w:rFonts w:ascii="Cambria Math" w:hAnsi="Cambria Math"/>
@@ -1893,7 +1904,7 @@
               <m:func>
                 <m:funcPr>
                   <m:ctrlPr>
-                    <w:ins w:id="28" w:author="Parastu Kasaie" w:date="2025-11-24T10:56:00Z" w16du:dateUtc="2025-11-24T15:56:00Z">
+                    <w:ins w:author="Parastu Kasaie" w:date="2025-11-24T10:56:00Z" w16du:dateUtc="2025-11-24T15:56:00Z" w:id="28">
                       <w:rPr>
                         <w:rStyle w:val="mord"/>
                         <w:rFonts w:ascii="Cambria Math" w:hAnsi="Cambria Math"/>
@@ -1921,7 +1932,7 @@
                   <m:d>
                     <m:dPr>
                       <m:ctrlPr>
-                        <w:ins w:id="29" w:author="Parastu Kasaie" w:date="2025-11-24T10:56:00Z" w16du:dateUtc="2025-11-24T15:56:00Z">
+                        <w:ins w:author="Parastu Kasaie" w:date="2025-11-24T10:56:00Z" w16du:dateUtc="2025-11-24T15:56:00Z" w:id="29">
                           <w:rPr>
                             <w:rStyle w:val="mord"/>
                             <w:rFonts w:ascii="Cambria Math" w:hAnsi="Cambria Math"/>
@@ -1935,7 +1946,7 @@
                       <m:sSub>
                         <m:sSubPr>
                           <m:ctrlPr>
-                            <w:ins w:id="30" w:author="Unknown" w:date="2025-11-10T13:59:00Z" w16du:dateUtc="2025-11-10T18:59:00Z">
+                            <w:ins w:author="Unknown" w:date="2025-11-10T13:59:00Z" w16du:dateUtc="2025-11-10T18:59:00Z" w:id="30">
                               <w:rPr>
                                 <w:rStyle w:val="mord"/>
                                 <w:rFonts w:ascii="Cambria Math" w:hAnsi="Cambria Math"/>
@@ -1972,7 +1983,7 @@
                         </m:sub>
                       </m:sSub>
                       <m:ctrlPr>
-                        <w:ins w:id="31" w:author="Parastu Kasaie" w:date="2025-11-24T10:56:00Z" w16du:dateUtc="2025-11-24T15:56:00Z">
+                        <w:ins w:author="Parastu Kasaie" w:date="2025-11-24T10:56:00Z" w16du:dateUtc="2025-11-24T15:56:00Z" w:id="31">
                           <w:rPr>
                             <w:rStyle w:val="mord"/>
                             <w:rFonts w:ascii="Cambria Math" w:hAnsi="Cambria Math"/>
@@ -2237,7 +2248,6 @@
         <w:spacing w:line="276" w:lineRule="auto"/>
       </w:pPr>
       <w:r>
-        <w:lastRenderedPageBreak/>
         <w:t>A study extension in a different clinic setting found a higher uptake rate: among 3081 PrEP clients offered doxy-PEP, 39% started it.</w:t>
       </w:r>
     </w:p>
@@ -2482,7 +2492,6 @@
         <w:ind w:left="1440"/>
       </w:pPr>
       <w:r>
-        <w:lastRenderedPageBreak/>
         <w:t xml:space="preserve"> </w:t>
       </w:r>
     </w:p>
@@ -2490,7 +2499,7 @@
       <w:pPr>
         <w:ind w:left="1440"/>
       </w:pPr>
-      <w:hyperlink r:id="rId8" w:anchor=":~:text=Among%203081%20total%20PrEP%20clients,people%20opted%20to%20try%20DoxyPEP">
+      <w:hyperlink w:anchor=":~:text=Among%203081%20total%20PrEP%20clients,people%20opted%20to%20try%20DoxyPEP" r:id="rId8">
         <w:r>
           <w:rPr>
             <w:color w:val="1155CC"/>
@@ -2597,7 +2606,7 @@
       <w:pPr>
         <w:pStyle w:val="Heading3"/>
       </w:pPr>
-      <w:bookmarkStart w:id="32" w:name="_80t396yq1ut" w:colFirst="0" w:colLast="0"/>
+      <w:bookmarkStart w:name="_80t396yq1ut" w:colFirst="0" w:colLast="0" w:id="32"/>
       <w:bookmarkEnd w:id="32"/>
       <w:commentRangeStart w:id="33"/>
       <w:r>
@@ -3293,7 +3302,6 @@
           </w:tcPr>
           <w:p>
             <w:r>
-              <w:lastRenderedPageBreak/>
               <w:t>Philadelphia clinic</w:t>
             </w:r>
           </w:p>
@@ -3324,7 +3332,7 @@
             </w:r>
             <w:r>
               <w:rPr>
-                <w:rFonts w:ascii="Arial Unicode MS" w:eastAsia="Arial Unicode MS" w:hAnsi="Arial Unicode MS" w:cs="Arial Unicode MS"/>
+                <w:rFonts w:ascii="Arial Unicode MS" w:hAnsi="Arial Unicode MS" w:eastAsia="Arial Unicode MS" w:cs="Arial Unicode MS"/>
                 <w:color w:val="333333"/>
                 <w:sz w:val="24"/>
                 <w:highlight w:val="white"/>
@@ -3334,7 +3342,7 @@
             <w:proofErr w:type="gramEnd"/>
             <w:r>
               <w:rPr>
-                <w:rFonts w:ascii="Arial Unicode MS" w:eastAsia="Arial Unicode MS" w:hAnsi="Arial Unicode MS" w:cs="Arial Unicode MS"/>
+                <w:rFonts w:ascii="Arial Unicode MS" w:hAnsi="Arial Unicode MS" w:eastAsia="Arial Unicode MS" w:cs="Arial Unicode MS"/>
                 <w:color w:val="333333"/>
                 <w:sz w:val="24"/>
                 <w:highlight w:val="white"/>
@@ -3393,7 +3401,7 @@
       <w:pPr>
         <w:pStyle w:val="Heading3"/>
       </w:pPr>
-      <w:bookmarkStart w:id="35" w:name="_sk5w0feej8th" w:colFirst="0" w:colLast="0"/>
+      <w:bookmarkStart w:name="_sk5w0feej8th" w:colFirst="0" w:colLast="0" w:id="35"/>
       <w:bookmarkEnd w:id="35"/>
       <w:r>
         <w:t>Modeling Persistence/Duration:</w:t>
@@ -3408,24 +3416,21 @@
     <w:p/>
     <w:p>
       <w:r>
-        <w:rPr>
-          <w:noProof/>
-        </w:rPr>
         <w:drawing>
-          <wp:inline distT="114300" distB="114300" distL="114300" distR="114300" wp14:anchorId="34CC1E0E" wp14:editId="57BCA9EF">
+          <wp:inline wp14:editId="5060E462" wp14:anchorId="34CC1E0E">
             <wp:extent cx="5943600" cy="5029200"/>
             <wp:effectExtent l="0" t="0" r="0" b="0"/>
             <wp:docPr id="4" name="image20.png" descr="A table of pills with numbers and letters&#10;&#10;AI-generated content may be incorrect."/>
             <wp:cNvGraphicFramePr/>
-            <a:graphic xmlns:a="http://schemas.openxmlformats.org/drawingml/2006/main">
-              <a:graphicData uri="http://schemas.openxmlformats.org/drawingml/2006/picture">
+            <a:graphic>
+              <a:graphicData xmlns:a="http://schemas.openxmlformats.org/drawingml/2006/main" uri="http://schemas.openxmlformats.org/drawingml/2006/picture">
                 <pic:pic xmlns:pic="http://schemas.openxmlformats.org/drawingml/2006/picture">
                   <pic:nvPicPr>
                     <pic:cNvPr id="4" name="image20.png" descr="A table of pills with numbers and letters&#10;&#10;AI-generated content may be incorrect."/>
                     <pic:cNvPicPr preferRelativeResize="0"/>
                   </pic:nvPicPr>
                   <pic:blipFill>
-                    <a:blip r:embed="rId15"/>
+                    <a:blip xmlns:r="http://schemas.openxmlformats.org/officeDocument/2006/relationships" r:embed="rId15"/>
                     <a:srcRect/>
                     <a:stretch>
                       <a:fillRect/>
@@ -3450,40 +3455,163 @@
     </w:p>
     <w:p/>
     <w:p>
-      <w:r>
-        <w:t xml:space="preserve">We have N = 2253 </w:t>
-      </w:r>
-      <w:proofErr w:type="spellStart"/>
-      <w:r>
-        <w:t>doxyPEP</w:t>
-      </w:r>
-      <w:proofErr w:type="spellEnd"/>
-      <w:r>
-        <w:t xml:space="preserve"> users. Of these, 1175 received more than one fill and 1078 received only one fill. Therefore,</w:t>
-      </w:r>
-    </w:p>
-    <w:p/>
-    <w:p>
-      <w:r>
-        <w:rPr>
-          <w:noProof/>
-        </w:rPr>
+      <w:pPr>
+        <w:pStyle w:val="ListParagraph"/>
+        <w:numPr>
+          <w:ilvl w:val="0"/>
+          <w:numId w:val="21"/>
+        </w:numPr>
+        <w:spacing w:before="220" w:beforeAutospacing="off" w:after="220" w:afterAutospacing="off"/>
+        <w:rPr>
+          <w:rFonts w:ascii="Arial" w:hAnsi="Arial" w:eastAsia="Arial" w:cs="Arial"/>
+          <w:b w:val="0"/>
+          <w:bCs w:val="0"/>
+          <w:i w:val="0"/>
+          <w:iCs w:val="0"/>
+          <w:strike w:val="0"/>
+          <w:dstrike w:val="0"/>
+          <w:noProof w:val="0"/>
+          <w:color w:val="000000" w:themeColor="text1" w:themeTint="FF" w:themeShade="FF"/>
+          <w:sz w:val="22"/>
+          <w:szCs w:val="22"/>
+          <w:u w:val="none"/>
+          <w:lang w:val="en-US"/>
+        </w:rPr>
+      </w:pPr>
+      <w:r>
+        <w:rPr>
+          <w:rFonts w:ascii="Arial" w:hAnsi="Arial" w:eastAsia="Arial" w:cs="Arial"/>
+          <w:b w:val="0"/>
+          <w:bCs w:val="0"/>
+          <w:i w:val="0"/>
+          <w:iCs w:val="0"/>
+          <w:strike w:val="0"/>
+          <w:dstrike w:val="0"/>
+          <w:noProof w:val="0"/>
+          <w:color w:val="000000" w:themeColor="text1" w:themeTint="FF" w:themeShade="FF"/>
+          <w:sz w:val="22"/>
+          <w:szCs w:val="22"/>
+          <w:u w:val="none"/>
+          <w:lang w:val="en-US"/>
+        </w:rPr>
+        <w:t>Assume a fill every 66 days, on average</w:t>
+      </w:r>
+    </w:p>
+    <w:p>
+      <w:pPr>
+        <w:pStyle w:val="ListParagraph"/>
+        <w:numPr>
+          <w:ilvl w:val="0"/>
+          <w:numId w:val="21"/>
+        </w:numPr>
+        <w:spacing w:before="220" w:beforeAutospacing="off" w:after="220" w:afterAutospacing="off"/>
+        <w:rPr>
+          <w:rFonts w:ascii="Arial" w:hAnsi="Arial" w:eastAsia="Arial" w:cs="Arial"/>
+          <w:b w:val="0"/>
+          <w:bCs w:val="0"/>
+          <w:i w:val="0"/>
+          <w:iCs w:val="0"/>
+          <w:strike w:val="0"/>
+          <w:dstrike w:val="0"/>
+          <w:noProof w:val="0"/>
+          <w:color w:val="000000" w:themeColor="text1" w:themeTint="FF" w:themeShade="FF"/>
+          <w:sz w:val="22"/>
+          <w:szCs w:val="22"/>
+          <w:u w:val="none"/>
+          <w:lang w:val="en-US"/>
+        </w:rPr>
+      </w:pPr>
+      <w:r>
+        <w:rPr>
+          <w:rFonts w:ascii="Arial" w:hAnsi="Arial" w:eastAsia="Arial" w:cs="Arial"/>
+          <w:b w:val="0"/>
+          <w:bCs w:val="0"/>
+          <w:i w:val="0"/>
+          <w:iCs w:val="0"/>
+          <w:strike w:val="0"/>
+          <w:dstrike w:val="0"/>
+          <w:noProof w:val="0"/>
+          <w:color w:val="000000" w:themeColor="text1" w:themeTint="FF" w:themeShade="FF"/>
+          <w:sz w:val="22"/>
+          <w:szCs w:val="22"/>
+          <w:u w:val="none"/>
+          <w:lang w:val="en-US"/>
+        </w:rPr>
+        <w:t>Assume 2.3 fills per user</w:t>
+      </w:r>
+    </w:p>
+    <w:p>
+      <w:pPr>
+        <w:pStyle w:val="ListParagraph"/>
+        <w:numPr>
+          <w:ilvl w:val="0"/>
+          <w:numId w:val="21"/>
+        </w:numPr>
+        <w:spacing w:before="220" w:beforeAutospacing="off" w:after="220" w:afterAutospacing="off"/>
+        <w:rPr>
+          <w:rFonts w:ascii="Arial" w:hAnsi="Arial" w:eastAsia="Arial" w:cs="Arial"/>
+          <w:b w:val="0"/>
+          <w:bCs w:val="0"/>
+          <w:i w:val="0"/>
+          <w:iCs w:val="0"/>
+          <w:strike w:val="0"/>
+          <w:dstrike w:val="0"/>
+          <w:noProof w:val="0"/>
+          <w:color w:val="000000" w:themeColor="text1" w:themeTint="FF" w:themeShade="FF"/>
+          <w:sz w:val="22"/>
+          <w:szCs w:val="22"/>
+          <w:u w:val="none"/>
+          <w:lang w:val="en-US"/>
+        </w:rPr>
+      </w:pPr>
+      <w:r>
+        <w:rPr>
+          <w:rFonts w:ascii="Arial" w:hAnsi="Arial" w:eastAsia="Arial" w:cs="Arial"/>
+          <w:b w:val="0"/>
+          <w:bCs w:val="0"/>
+          <w:i w:val="0"/>
+          <w:iCs w:val="0"/>
+          <w:strike w:val="0"/>
+          <w:dstrike w:val="0"/>
+          <w:noProof w:val="0"/>
+          <w:color w:val="000000" w:themeColor="text1" w:themeTint="FF" w:themeShade="FF"/>
+          <w:sz w:val="22"/>
+          <w:szCs w:val="22"/>
+          <w:u w:val="none"/>
+          <w:lang w:val="en-US"/>
+        </w:rPr>
+        <w:t>The average time on doxy until running out:</w:t>
+      </w:r>
+    </w:p>
+    <w:p>
+      <w:pPr>
+        <w:spacing w:before="0" w:beforeAutospacing="off" w:after="0" w:afterAutospacing="off"/>
+        <w:ind w:left="720" w:right="0"/>
+      </w:pPr>
+      <w:r>
         <w:drawing>
-          <wp:inline distT="0" distB="0" distL="0" distR="0" wp14:anchorId="2BCC3D9F" wp14:editId="0D363A03">
-            <wp:extent cx="1397000" cy="317500"/>
+          <wp:inline wp14:editId="67BFC9D0" wp14:anchorId="39795E65">
+            <wp:extent cx="3419475" cy="142875"/>
             <wp:effectExtent l="0" t="0" r="0" b="0"/>
-            <wp:docPr id="7" name="image9.png" descr="A black background with a black square&#10;&#10;AI-generated content may be incorrect."/>
-            <wp:cNvGraphicFramePr/>
-            <a:graphic xmlns:a="http://schemas.openxmlformats.org/drawingml/2006/main">
-              <a:graphicData uri="http://schemas.openxmlformats.org/drawingml/2006/picture">
+            <wp:docPr id="1261675967" name="drawing"/>
+            <wp:cNvGraphicFramePr>
+              <a:graphicFrameLocks noChangeAspect="1"/>
+            </wp:cNvGraphicFramePr>
+            <a:graphic>
+              <a:graphicData xmlns:a="http://schemas.openxmlformats.org/drawingml/2006/main" uri="http://schemas.openxmlformats.org/drawingml/2006/picture">
                 <pic:pic xmlns:pic="http://schemas.openxmlformats.org/drawingml/2006/picture">
                   <pic:nvPicPr>
-                    <pic:cNvPr id="7" name="image9.png" descr="A black background with a black square&#10;&#10;AI-generated content may be incorrect."/>
-                    <pic:cNvPicPr preferRelativeResize="0"/>
+                    <pic:cNvPr id="1261675967" name="Picture 1261675967"/>
+                    <pic:cNvPicPr/>
                   </pic:nvPicPr>
                   <pic:blipFill>
-                    <a:blip r:embed="rId16"/>
-                    <a:srcRect/>
+                    <a:blip xmlns:r="http://schemas.openxmlformats.org/officeDocument/2006/relationships" r:embed="rId2106405783">
+                      <a:extLst>
+                        <a:ext uri="{28A0092B-C50C-407E-A947-70E740481C1C}">
+                          <a14:useLocalDpi xmlns:a14="http://schemas.microsoft.com/office/drawing/2010/main"/>
+                        </a:ext>
+                      </a:extLst>
+                    </a:blip>
                     <a:stretch>
                       <a:fillRect/>
                     </a:stretch>
@@ -3491,12 +3619,11 @@
                   <pic:spPr>
                     <a:xfrm>
                       <a:off x="0" y="0"/>
-                      <a:ext cx="1397000" cy="317500"/>
+                      <a:ext cx="3419475" cy="142875"/>
                     </a:xfrm>
                     <a:prstGeom prst="rect">
                       <a:avLst/>
                     </a:prstGeom>
-                    <a:ln/>
                   </pic:spPr>
                 </pic:pic>
               </a:graphicData>
@@ -3506,26 +3633,58 @@
       </w:r>
     </w:p>
     <w:p>
-      <w:r>
-        <w:rPr>
-          <w:noProof/>
-        </w:rPr>
+      <w:pPr>
+        <w:spacing w:before="0" w:beforeAutospacing="off" w:after="0" w:afterAutospacing="off"/>
+        <w:ind w:left="720" w:right="0"/>
+      </w:pPr>
+      <w:r>
+        <w:rPr>
+          <w:rFonts w:ascii="Arial" w:hAnsi="Arial" w:eastAsia="Arial" w:cs="Arial"/>
+          <w:b w:val="0"/>
+          <w:bCs w:val="0"/>
+          <w:i w:val="0"/>
+          <w:iCs w:val="0"/>
+          <w:strike w:val="0"/>
+          <w:dstrike w:val="0"/>
+          <w:noProof w:val="0"/>
+          <w:color w:val="000000" w:themeColor="text1" w:themeTint="FF" w:themeShade="FF"/>
+          <w:sz w:val="22"/>
+          <w:szCs w:val="22"/>
+          <w:u w:val="none"/>
+          <w:lang w:val="en-US"/>
+        </w:rPr>
+        <w:t>Then:</w:t>
+      </w:r>
+    </w:p>
+    <w:p>
+      <w:pPr>
+        <w:spacing w:before="0" w:beforeAutospacing="off" w:after="0" w:afterAutospacing="off"/>
+        <w:ind w:left="720" w:right="0"/>
+      </w:pPr>
+      <w:r>
         <w:drawing>
-          <wp:inline distT="0" distB="0" distL="0" distR="0" wp14:anchorId="1702B535" wp14:editId="745C4DD8">
-            <wp:extent cx="1447800" cy="317500"/>
+          <wp:inline wp14:editId="60B8B2E6" wp14:anchorId="2CE791AD">
+            <wp:extent cx="533400" cy="314325"/>
             <wp:effectExtent l="0" t="0" r="0" b="0"/>
-            <wp:docPr id="18" name="image10.png" descr="A black background with a black square&#10;&#10;AI-generated content may be incorrect."/>
-            <wp:cNvGraphicFramePr/>
-            <a:graphic xmlns:a="http://schemas.openxmlformats.org/drawingml/2006/main">
-              <a:graphicData uri="http://schemas.openxmlformats.org/drawingml/2006/picture">
+            <wp:docPr id="339879793" name="drawing"/>
+            <wp:cNvGraphicFramePr>
+              <a:graphicFrameLocks noChangeAspect="1"/>
+            </wp:cNvGraphicFramePr>
+            <a:graphic>
+              <a:graphicData xmlns:a="http://schemas.openxmlformats.org/drawingml/2006/main" uri="http://schemas.openxmlformats.org/drawingml/2006/picture">
                 <pic:pic xmlns:pic="http://schemas.openxmlformats.org/drawingml/2006/picture">
                   <pic:nvPicPr>
-                    <pic:cNvPr id="18" name="image10.png" descr="A black background with a black square&#10;&#10;AI-generated content may be incorrect."/>
-                    <pic:cNvPicPr preferRelativeResize="0"/>
+                    <pic:cNvPr id="339879793" name="Picture 339879793"/>
+                    <pic:cNvPicPr/>
                   </pic:nvPicPr>
                   <pic:blipFill>
-                    <a:blip r:embed="rId17"/>
-                    <a:srcRect/>
+                    <a:blip xmlns:r="http://schemas.openxmlformats.org/officeDocument/2006/relationships" r:embed="rId1252033684">
+                      <a:extLst>
+                        <a:ext uri="{28A0092B-C50C-407E-A947-70E740481C1C}">
+                          <a14:useLocalDpi xmlns:a14="http://schemas.microsoft.com/office/drawing/2010/main"/>
+                        </a:ext>
+                      </a:extLst>
+                    </a:blip>
                     <a:stretch>
                       <a:fillRect/>
                     </a:stretch>
@@ -3533,12 +3692,11 @@
                   <pic:spPr>
                     <a:xfrm>
                       <a:off x="0" y="0"/>
-                      <a:ext cx="1447800" cy="317500"/>
+                      <a:ext cx="533400" cy="314325"/>
                     </a:xfrm>
                     <a:prstGeom prst="rect">
                       <a:avLst/>
                     </a:prstGeom>
-                    <a:ln/>
                   </pic:spPr>
                 </pic:pic>
               </a:graphicData>
@@ -3547,51 +3705,59 @@
         </w:drawing>
       </w:r>
     </w:p>
-    <w:p/>
-    <w:p>
-      <w:r>
-        <w:lastRenderedPageBreak/>
-        <w:t xml:space="preserve">Among </w:t>
-      </w:r>
-      <w:proofErr w:type="spellStart"/>
-      <w:r>
-        <w:t>refillers</w:t>
-      </w:r>
-      <w:proofErr w:type="spellEnd"/>
-      <w:r>
-        <w:t xml:space="preserve">, the median time between fills was 52 days. We use the median refill interval to approximate the continuation rate because, under an exponential assumption, the median directly determines the rate parameter and remains unbiased under censoring, providing a stable basis for approximating duration of </w:t>
-      </w:r>
-      <w:proofErr w:type="spellStart"/>
-      <w:r>
-        <w:t>doxyPEP</w:t>
-      </w:r>
-      <w:proofErr w:type="spellEnd"/>
-      <w:r>
-        <w:t xml:space="preserve"> use. For an exponential distribution:</w:t>
-      </w:r>
-    </w:p>
-    <w:p/>
-    <w:p>
-      <w:r>
-        <w:rPr>
-          <w:noProof/>
-        </w:rPr>
+    <w:p>
+      <w:pPr>
+        <w:spacing w:before="0" w:beforeAutospacing="off" w:after="0" w:afterAutospacing="off"/>
+        <w:ind w:left="720" w:right="0"/>
+      </w:pPr>
+      <w:r>
+        <w:rPr>
+          <w:rFonts w:ascii="Arial" w:hAnsi="Arial" w:eastAsia="Arial" w:cs="Arial"/>
+          <w:b w:val="0"/>
+          <w:bCs w:val="0"/>
+          <w:i w:val="0"/>
+          <w:iCs w:val="0"/>
+          <w:strike w:val="0"/>
+          <w:dstrike w:val="0"/>
+          <w:noProof w:val="0"/>
+          <w:color w:val="000000" w:themeColor="text1" w:themeTint="FF" w:themeShade="FF"/>
+          <w:sz w:val="22"/>
+          <w:szCs w:val="22"/>
+          <w:u w:val="none"/>
+          <w:lang w:val="en-US"/>
+        </w:rPr>
+        <w:t>Survival at time t:</w:t>
+      </w:r>
+    </w:p>
+    <w:p>
+      <w:pPr>
+        <w:spacing w:before="0" w:beforeAutospacing="off" w:after="0" w:afterAutospacing="off"/>
+        <w:ind w:left="720" w:right="0"/>
+      </w:pPr>
+      <w:r>
         <w:drawing>
-          <wp:inline distT="0" distB="0" distL="0" distR="0" wp14:anchorId="21312109" wp14:editId="14233F9F">
-            <wp:extent cx="1028700" cy="330200"/>
+          <wp:inline wp14:editId="1BA89857" wp14:anchorId="2BFD9063">
+            <wp:extent cx="876300" cy="180975"/>
             <wp:effectExtent l="0" t="0" r="0" b="0"/>
-            <wp:docPr id="3" name="image8.png" descr="A black background with a black square&#10;&#10;AI-generated content may be incorrect."/>
-            <wp:cNvGraphicFramePr/>
-            <a:graphic xmlns:a="http://schemas.openxmlformats.org/drawingml/2006/main">
-              <a:graphicData uri="http://schemas.openxmlformats.org/drawingml/2006/picture">
+            <wp:docPr id="2123322959" name="drawing"/>
+            <wp:cNvGraphicFramePr>
+              <a:graphicFrameLocks noChangeAspect="1"/>
+            </wp:cNvGraphicFramePr>
+            <a:graphic>
+              <a:graphicData xmlns:a="http://schemas.openxmlformats.org/drawingml/2006/main" uri="http://schemas.openxmlformats.org/drawingml/2006/picture">
                 <pic:pic xmlns:pic="http://schemas.openxmlformats.org/drawingml/2006/picture">
                   <pic:nvPicPr>
-                    <pic:cNvPr id="3" name="image8.png" descr="A black background with a black square&#10;&#10;AI-generated content may be incorrect."/>
-                    <pic:cNvPicPr preferRelativeResize="0"/>
+                    <pic:cNvPr id="2123322959" name="Picture 2123322959"/>
+                    <pic:cNvPicPr/>
                   </pic:nvPicPr>
                   <pic:blipFill>
-                    <a:blip r:embed="rId18"/>
-                    <a:srcRect/>
+                    <a:blip xmlns:r="http://schemas.openxmlformats.org/officeDocument/2006/relationships" r:embed="rId1760731875">
+                      <a:extLst>
+                        <a:ext uri="{28A0092B-C50C-407E-A947-70E740481C1C}">
+                          <a14:useLocalDpi xmlns:a14="http://schemas.microsoft.com/office/drawing/2010/main"/>
+                        </a:ext>
+                      </a:extLst>
+                    </a:blip>
                     <a:stretch>
                       <a:fillRect/>
                     </a:stretch>
@@ -3599,12 +3765,11 @@
                   <pic:spPr>
                     <a:xfrm>
                       <a:off x="0" y="0"/>
-                      <a:ext cx="1028700" cy="330200"/>
+                      <a:ext cx="876300" cy="180975"/>
                     </a:xfrm>
                     <a:prstGeom prst="rect">
                       <a:avLst/>
                     </a:prstGeom>
-                    <a:ln/>
                   </pic:spPr>
                 </pic:pic>
               </a:graphicData>
@@ -3615,32 +3780,59 @@
     </w:p>
     <w:p/>
     <w:p>
-      <w:r>
-        <w:t>so</w:t>
+      <w:pPr>
+        <w:spacing w:before="0" w:beforeAutospacing="off" w:after="0" w:afterAutospacing="off"/>
+        <w:ind w:left="720" w:right="0"/>
+      </w:pPr>
+      <w:r>
+        <w:rPr>
+          <w:rFonts w:ascii="Arial" w:hAnsi="Arial" w:eastAsia="Arial" w:cs="Arial"/>
+          <w:b w:val="0"/>
+          <w:bCs w:val="0"/>
+          <w:i w:val="0"/>
+          <w:iCs w:val="0"/>
+          <w:strike w:val="0"/>
+          <w:dstrike w:val="0"/>
+          <w:noProof w:val="0"/>
+          <w:color w:val="000000" w:themeColor="text1" w:themeTint="FF" w:themeShade="FF"/>
+          <w:sz w:val="22"/>
+          <w:szCs w:val="22"/>
+          <w:u w:val="none"/>
+          <w:lang w:val="en-US"/>
+        </w:rPr>
+        <w:t>At 1 year = 365 days:</w:t>
       </w:r>
     </w:p>
     <w:p/>
     <w:p>
-      <w:r>
-        <w:rPr>
-          <w:noProof/>
-        </w:rPr>
+      <w:pPr>
+        <w:spacing w:before="0" w:beforeAutospacing="off" w:after="0" w:afterAutospacing="off"/>
+        <w:ind w:left="720" w:right="0"/>
+      </w:pPr>
+      <w:r>
         <w:drawing>
-          <wp:inline distT="0" distB="0" distL="0" distR="0" wp14:anchorId="79A82E4C" wp14:editId="274C7CD2">
-            <wp:extent cx="1485900" cy="330200"/>
+          <wp:inline wp14:editId="07F89C40" wp14:anchorId="0764224A">
+            <wp:extent cx="2247900" cy="180975"/>
             <wp:effectExtent l="0" t="0" r="0" b="0"/>
-            <wp:docPr id="6" name="image13.png" descr="A black background with a black square&#10;&#10;AI-generated content may be incorrect."/>
-            <wp:cNvGraphicFramePr/>
-            <a:graphic xmlns:a="http://schemas.openxmlformats.org/drawingml/2006/main">
-              <a:graphicData uri="http://schemas.openxmlformats.org/drawingml/2006/picture">
+            <wp:docPr id="263236446" name="drawing"/>
+            <wp:cNvGraphicFramePr>
+              <a:graphicFrameLocks noChangeAspect="1"/>
+            </wp:cNvGraphicFramePr>
+            <a:graphic>
+              <a:graphicData xmlns:a="http://schemas.openxmlformats.org/drawingml/2006/main" uri="http://schemas.openxmlformats.org/drawingml/2006/picture">
                 <pic:pic xmlns:pic="http://schemas.openxmlformats.org/drawingml/2006/picture">
                   <pic:nvPicPr>
-                    <pic:cNvPr id="6" name="image13.png" descr="A black background with a black square&#10;&#10;AI-generated content may be incorrect."/>
-                    <pic:cNvPicPr preferRelativeResize="0"/>
+                    <pic:cNvPr id="263236446" name="Picture 263236446"/>
+                    <pic:cNvPicPr/>
                   </pic:nvPicPr>
                   <pic:blipFill>
-                    <a:blip r:embed="rId19"/>
-                    <a:srcRect/>
+                    <a:blip xmlns:r="http://schemas.openxmlformats.org/officeDocument/2006/relationships" r:embed="rId860488312">
+                      <a:extLst>
+                        <a:ext uri="{28A0092B-C50C-407E-A947-70E740481C1C}">
+                          <a14:useLocalDpi xmlns:a14="http://schemas.microsoft.com/office/drawing/2010/main"/>
+                        </a:ext>
+                      </a:extLst>
+                    </a:blip>
                     <a:stretch>
                       <a:fillRect/>
                     </a:stretch>
@@ -3648,12 +3840,11 @@
                   <pic:spPr>
                     <a:xfrm>
                       <a:off x="0" y="0"/>
-                      <a:ext cx="1485900" cy="330200"/>
+                      <a:ext cx="2247900" cy="180975"/>
                     </a:xfrm>
                     <a:prstGeom prst="rect">
                       <a:avLst/>
                     </a:prstGeom>
-                    <a:ln/>
                   </pic:spPr>
                 </pic:pic>
               </a:graphicData>
@@ -3664,32 +3855,176 @@
     </w:p>
     <w:p/>
     <w:p>
-      <w:r>
-        <w:t>and the implied mean duration is</w:t>
+      <w:pPr>
+        <w:spacing w:before="0" w:beforeAutospacing="off" w:after="0" w:afterAutospacing="off"/>
+        <w:ind w:left="720" w:right="0"/>
+      </w:pPr>
+      <w:r>
+        <w:rPr>
+          <w:rFonts w:ascii="Arial" w:hAnsi="Arial" w:eastAsia="Arial" w:cs="Arial"/>
+          <w:b w:val="0"/>
+          <w:bCs w:val="0"/>
+          <w:i w:val="0"/>
+          <w:iCs w:val="0"/>
+          <w:strike w:val="0"/>
+          <w:dstrike w:val="0"/>
+          <w:noProof w:val="0"/>
+          <w:color w:val="000000" w:themeColor="text1" w:themeTint="FF" w:themeShade="FF"/>
+          <w:sz w:val="22"/>
+          <w:szCs w:val="22"/>
+          <w:u w:val="none"/>
+          <w:lang w:val="en-US"/>
+        </w:rPr>
+        <w:t>About 9% of the cohort would still be on doxyPEP at 1 year under this assumption.</w:t>
+      </w:r>
+    </w:p>
+    <w:p>
+      <w:pPr>
+        <w:spacing w:before="0" w:beforeAutospacing="off" w:after="0" w:afterAutospacing="off"/>
+        <w:ind w:left="720" w:right="0"/>
+      </w:pPr>
+      <w:r>
+        <w:rPr>
+          <w:rFonts w:ascii="Arial" w:hAnsi="Arial" w:eastAsia="Arial" w:cs="Arial"/>
+          <w:b w:val="0"/>
+          <w:bCs w:val="0"/>
+          <w:i w:val="0"/>
+          <w:iCs w:val="0"/>
+          <w:strike w:val="0"/>
+          <w:dstrike w:val="0"/>
+          <w:noProof w:val="0"/>
+          <w:color w:val="000000" w:themeColor="text1" w:themeTint="FF" w:themeShade="FF"/>
+          <w:sz w:val="22"/>
+          <w:szCs w:val="22"/>
+          <w:u w:val="none"/>
+          <w:lang w:val="en-US"/>
+        </w:rPr>
+        <w:t xml:space="preserve"> </w:t>
       </w:r>
     </w:p>
     <w:p/>
     <w:p>
-      <w:r>
-        <w:rPr>
-          <w:noProof/>
-        </w:rPr>
+      <w:pPr>
+        <w:spacing w:before="0" w:beforeAutospacing="off" w:after="0" w:afterAutospacing="off"/>
+      </w:pPr>
+      <w:r>
+        <w:rPr>
+          <w:rFonts w:ascii="Arial" w:hAnsi="Arial" w:eastAsia="Arial" w:cs="Arial"/>
+          <w:b w:val="0"/>
+          <w:bCs w:val="0"/>
+          <w:i w:val="0"/>
+          <w:iCs w:val="0"/>
+          <w:strike w:val="0"/>
+          <w:dstrike w:val="0"/>
+          <w:noProof w:val="0"/>
+          <w:color w:val="000000" w:themeColor="text1" w:themeTint="FF" w:themeShade="FF"/>
+          <w:sz w:val="22"/>
+          <w:szCs w:val="22"/>
+          <w:u w:val="none"/>
+          <w:lang w:val="en-US"/>
+        </w:rPr>
+        <w:t>Suppose 152 days is the average duration across all doxyPEP users,</w:t>
+      </w:r>
+    </w:p>
+    <w:p>
+      <w:pPr>
+        <w:spacing w:before="0" w:beforeAutospacing="off" w:after="0" w:afterAutospacing="off"/>
+      </w:pPr>
+      <w:r>
+        <w:rPr>
+          <w:rFonts w:ascii="Arial" w:hAnsi="Arial" w:eastAsia="Arial" w:cs="Arial"/>
+          <w:b w:val="0"/>
+          <w:bCs w:val="0"/>
+          <w:i w:val="0"/>
+          <w:iCs w:val="0"/>
+          <w:strike w:val="0"/>
+          <w:dstrike w:val="0"/>
+          <w:noProof w:val="0"/>
+          <w:color w:val="000000" w:themeColor="text1" w:themeTint="FF" w:themeShade="FF"/>
+          <w:sz w:val="22"/>
+          <w:szCs w:val="22"/>
+          <w:u w:val="none"/>
+          <w:lang w:val="en-US"/>
+        </w:rPr>
+        <w:t>and we treat non-refillers as having refills ≈ 0.</w:t>
+      </w:r>
+    </w:p>
+    <w:p>
+      <w:pPr>
+        <w:spacing w:before="0" w:beforeAutospacing="off" w:after="0" w:afterAutospacing="off"/>
+      </w:pPr>
+      <w:r>
+        <w:rPr>
+          <w:rFonts w:ascii="Arial" w:hAnsi="Arial" w:eastAsia="Arial" w:cs="Arial"/>
+          <w:b w:val="0"/>
+          <w:bCs w:val="0"/>
+          <w:i w:val="0"/>
+          <w:iCs w:val="0"/>
+          <w:strike w:val="0"/>
+          <w:dstrike w:val="0"/>
+          <w:noProof w:val="0"/>
+          <w:color w:val="000000" w:themeColor="text1" w:themeTint="FF" w:themeShade="FF"/>
+          <w:sz w:val="22"/>
+          <w:szCs w:val="22"/>
+          <w:u w:val="none"/>
+          <w:lang w:val="en-US"/>
+        </w:rPr>
+        <w:t>Then what does that imply for refillers, and what’s the 1-year % still covered?</w:t>
+      </w:r>
+    </w:p>
+    <w:p/>
+    <w:p>
+      <w:pPr>
+        <w:spacing w:before="0" w:beforeAutospacing="off" w:after="0" w:afterAutospacing="off"/>
+      </w:pPr>
+      <w:r>
+        <w:rPr>
+          <w:rFonts w:ascii="Arial" w:hAnsi="Arial" w:eastAsia="Arial" w:cs="Arial"/>
+          <w:b w:val="0"/>
+          <w:bCs w:val="0"/>
+          <w:i w:val="0"/>
+          <w:iCs w:val="0"/>
+          <w:strike w:val="0"/>
+          <w:dstrike w:val="0"/>
+          <w:noProof w:val="0"/>
+          <w:color w:val="000000" w:themeColor="text1" w:themeTint="FF" w:themeShade="FF"/>
+          <w:sz w:val="22"/>
+          <w:szCs w:val="22"/>
+          <w:u w:val="none"/>
+          <w:lang w:val="en-US"/>
+        </w:rPr>
+        <w:t>We have N = 2253 doxyPEP users. Of these, 1175 received more than one fill and 1078 received only one fill. Therefore,</w:t>
+      </w:r>
+    </w:p>
+    <w:p/>
+    <w:p>
+      <w:pPr>
+        <w:spacing w:before="0" w:beforeAutospacing="off" w:after="0" w:afterAutospacing="off"/>
+      </w:pPr>
+      <w:r>
         <w:drawing>
-          <wp:inline distT="0" distB="0" distL="0" distR="0" wp14:anchorId="10213051" wp14:editId="3C5D57C2">
-            <wp:extent cx="1765300" cy="342900"/>
+          <wp:inline wp14:editId="0963FFCE" wp14:anchorId="01BBCB77">
+            <wp:extent cx="1400175" cy="314325"/>
             <wp:effectExtent l="0" t="0" r="0" b="0"/>
-            <wp:docPr id="12" name="image3.png" descr="A black background with a black square&#10;&#10;AI-generated content may be incorrect."/>
-            <wp:cNvGraphicFramePr/>
-            <a:graphic xmlns:a="http://schemas.openxmlformats.org/drawingml/2006/main">
-              <a:graphicData uri="http://schemas.openxmlformats.org/drawingml/2006/picture">
+            <wp:docPr id="1664628858" name="drawing"/>
+            <wp:cNvGraphicFramePr>
+              <a:graphicFrameLocks noChangeAspect="1"/>
+            </wp:cNvGraphicFramePr>
+            <a:graphic>
+              <a:graphicData xmlns:a="http://schemas.openxmlformats.org/drawingml/2006/main" uri="http://schemas.openxmlformats.org/drawingml/2006/picture">
                 <pic:pic xmlns:pic="http://schemas.openxmlformats.org/drawingml/2006/picture">
                   <pic:nvPicPr>
-                    <pic:cNvPr id="12" name="image3.png" descr="A black background with a black square&#10;&#10;AI-generated content may be incorrect."/>
-                    <pic:cNvPicPr preferRelativeResize="0"/>
+                    <pic:cNvPr id="1664628858" name="Picture 1664628858"/>
+                    <pic:cNvPicPr/>
                   </pic:nvPicPr>
                   <pic:blipFill>
-                    <a:blip r:embed="rId20"/>
-                    <a:srcRect/>
+                    <a:blip xmlns:r="http://schemas.openxmlformats.org/officeDocument/2006/relationships" r:embed="rId268395968">
+                      <a:extLst>
+                        <a:ext uri="{28A0092B-C50C-407E-A947-70E740481C1C}">
+                          <a14:useLocalDpi xmlns:a14="http://schemas.microsoft.com/office/drawing/2010/main"/>
+                        </a:ext>
+                      </a:extLst>
+                    </a:blip>
                     <a:stretch>
                       <a:fillRect/>
                     </a:stretch>
@@ -3697,12 +4032,11 @@
                   <pic:spPr>
                     <a:xfrm>
                       <a:off x="0" y="0"/>
-                      <a:ext cx="1765300" cy="342900"/>
+                      <a:ext cx="1400175" cy="314325"/>
                     </a:xfrm>
                     <a:prstGeom prst="rect">
                       <a:avLst/>
                     </a:prstGeom>
-                    <a:ln/>
                   </pic:spPr>
                 </pic:pic>
               </a:graphicData>
@@ -3711,42 +4045,34 @@
         </w:drawing>
       </w:r>
     </w:p>
-    <w:p/>
-    <w:p>
-      <w:r>
-        <w:t xml:space="preserve">Under a high-use assumption, everyone behaves like </w:t>
-      </w:r>
-      <w:proofErr w:type="spellStart"/>
-      <w:r>
-        <w:t>refillers</w:t>
-      </w:r>
-      <w:proofErr w:type="spellEnd"/>
-      <w:r>
-        <w:t>. Then</w:t>
-      </w:r>
-    </w:p>
-    <w:p/>
-    <w:p>
-      <w:r>
-        <w:rPr>
-          <w:noProof/>
-        </w:rPr>
+    <w:p>
+      <w:pPr>
+        <w:spacing w:before="0" w:beforeAutospacing="off" w:after="0" w:afterAutospacing="off"/>
+      </w:pPr>
+      <w:r>
         <w:drawing>
-          <wp:inline distT="0" distB="0" distL="0" distR="0" wp14:anchorId="1DFEF784" wp14:editId="63FC94A7">
-            <wp:extent cx="1193800" cy="152400"/>
+          <wp:inline wp14:editId="274EFCB6" wp14:anchorId="5FBC9500">
+            <wp:extent cx="1447800" cy="314325"/>
             <wp:effectExtent l="0" t="0" r="0" b="0"/>
-            <wp:docPr id="15" name="image6.png" descr="A black background with a black square&#10;&#10;AI-generated content may be incorrect."/>
-            <wp:cNvGraphicFramePr/>
-            <a:graphic xmlns:a="http://schemas.openxmlformats.org/drawingml/2006/main">
-              <a:graphicData uri="http://schemas.openxmlformats.org/drawingml/2006/picture">
+            <wp:docPr id="319102617" name="drawing"/>
+            <wp:cNvGraphicFramePr>
+              <a:graphicFrameLocks noChangeAspect="1"/>
+            </wp:cNvGraphicFramePr>
+            <a:graphic>
+              <a:graphicData xmlns:a="http://schemas.openxmlformats.org/drawingml/2006/main" uri="http://schemas.openxmlformats.org/drawingml/2006/picture">
                 <pic:pic xmlns:pic="http://schemas.openxmlformats.org/drawingml/2006/picture">
                   <pic:nvPicPr>
-                    <pic:cNvPr id="15" name="image6.png" descr="A black background with a black square&#10;&#10;AI-generated content may be incorrect."/>
-                    <pic:cNvPicPr preferRelativeResize="0"/>
+                    <pic:cNvPr id="319102617" name="Picture 319102617"/>
+                    <pic:cNvPicPr/>
                   </pic:nvPicPr>
                   <pic:blipFill>
-                    <a:blip r:embed="rId21"/>
-                    <a:srcRect/>
+                    <a:blip xmlns:r="http://schemas.openxmlformats.org/officeDocument/2006/relationships" r:embed="rId732121554">
+                      <a:extLst>
+                        <a:ext uri="{28A0092B-C50C-407E-A947-70E740481C1C}">
+                          <a14:useLocalDpi xmlns:a14="http://schemas.microsoft.com/office/drawing/2010/main"/>
+                        </a:ext>
+                      </a:extLst>
+                    </a:blip>
                     <a:stretch>
                       <a:fillRect/>
                     </a:stretch>
@@ -3754,12 +4080,11 @@
                   <pic:spPr>
                     <a:xfrm>
                       <a:off x="0" y="0"/>
-                      <a:ext cx="1193800" cy="152400"/>
+                      <a:ext cx="1447800" cy="314325"/>
                     </a:xfrm>
                     <a:prstGeom prst="rect">
                       <a:avLst/>
                     </a:prstGeom>
-                    <a:ln/>
                   </pic:spPr>
                 </pic:pic>
               </a:graphicData>
@@ -3769,33 +4094,96 @@
       </w:r>
     </w:p>
     <w:p/>
-    <w:p>
-      <w:r>
-        <w:t>and</w:t>
-      </w:r>
-    </w:p>
     <w:p/>
     <w:p>
-      <w:r>
-        <w:rPr>
-          <w:noProof/>
-        </w:rPr>
+      <w:pPr>
+        <w:spacing w:before="0" w:beforeAutospacing="off" w:after="0" w:afterAutospacing="off"/>
+      </w:pPr>
+      <w:r>
+        <w:rPr>
+          <w:rFonts w:ascii="Arial" w:hAnsi="Arial" w:eastAsia="Arial" w:cs="Arial"/>
+          <w:b w:val="0"/>
+          <w:bCs w:val="0"/>
+          <w:i w:val="0"/>
+          <w:iCs w:val="0"/>
+          <w:strike w:val="0"/>
+          <w:dstrike w:val="0"/>
+          <w:noProof w:val="0"/>
+          <w:color w:val="000000" w:themeColor="text1" w:themeTint="FF" w:themeShade="FF"/>
+          <w:sz w:val="22"/>
+          <w:szCs w:val="22"/>
+          <w:u w:val="none"/>
+          <w:lang w:val="en-US"/>
+        </w:rPr>
+        <w:t>Then to find E[X</w:t>
+      </w:r>
+      <w:r>
+        <w:rPr>
+          <w:rFonts w:ascii="Arial" w:hAnsi="Arial" w:eastAsia="Arial" w:cs="Arial"/>
+          <w:b w:val="0"/>
+          <w:bCs w:val="0"/>
+          <w:i w:val="0"/>
+          <w:iCs w:val="0"/>
+          <w:strike w:val="0"/>
+          <w:dstrike w:val="0"/>
+          <w:noProof w:val="0"/>
+          <w:color w:val="000000" w:themeColor="text1" w:themeTint="FF" w:themeShade="FF"/>
+          <w:sz w:val="22"/>
+          <w:szCs w:val="22"/>
+          <w:u w:val="none"/>
+          <w:vertAlign w:val="subscript"/>
+          <w:lang w:val="en-US"/>
+        </w:rPr>
+        <w:t>refill</w:t>
+      </w:r>
+      <w:r>
+        <w:rPr>
+          <w:rFonts w:ascii="Arial" w:hAnsi="Arial" w:eastAsia="Arial" w:cs="Arial"/>
+          <w:b w:val="0"/>
+          <w:bCs w:val="0"/>
+          <w:i w:val="0"/>
+          <w:iCs w:val="0"/>
+          <w:strike w:val="0"/>
+          <w:dstrike w:val="0"/>
+          <w:noProof w:val="0"/>
+          <w:color w:val="000000" w:themeColor="text1" w:themeTint="FF" w:themeShade="FF"/>
+          <w:sz w:val="22"/>
+          <w:szCs w:val="22"/>
+          <w:u w:val="none"/>
+          <w:lang w:val="en-US"/>
+        </w:rPr>
+        <w:t xml:space="preserve">]: </w:t>
+      </w:r>
+    </w:p>
+    <w:p/>
+    <w:p>
+      <w:pPr>
+        <w:spacing w:before="0" w:beforeAutospacing="off" w:after="0" w:afterAutospacing="off"/>
+      </w:pPr>
+      <w:r>
         <w:drawing>
-          <wp:inline distT="0" distB="0" distL="0" distR="0" wp14:anchorId="5A5DCFA4" wp14:editId="5BF3ACA1">
-            <wp:extent cx="2565400" cy="177800"/>
+          <wp:inline wp14:editId="4EB6E811" wp14:anchorId="1E9CB2A2">
+            <wp:extent cx="3057525" cy="152400"/>
             <wp:effectExtent l="0" t="0" r="0" b="0"/>
-            <wp:docPr id="2" name="image7.png"/>
-            <wp:cNvGraphicFramePr/>
-            <a:graphic xmlns:a="http://schemas.openxmlformats.org/drawingml/2006/main">
-              <a:graphicData uri="http://schemas.openxmlformats.org/drawingml/2006/picture">
+            <wp:docPr id="1542943546" name="drawing"/>
+            <wp:cNvGraphicFramePr>
+              <a:graphicFrameLocks noChangeAspect="1"/>
+            </wp:cNvGraphicFramePr>
+            <a:graphic>
+              <a:graphicData xmlns:a="http://schemas.openxmlformats.org/drawingml/2006/main" uri="http://schemas.openxmlformats.org/drawingml/2006/picture">
                 <pic:pic xmlns:pic="http://schemas.openxmlformats.org/drawingml/2006/picture">
                   <pic:nvPicPr>
-                    <pic:cNvPr id="0" name="image7.png"/>
-                    <pic:cNvPicPr preferRelativeResize="0"/>
+                    <pic:cNvPr id="1542943546" name="Picture 1542943546"/>
+                    <pic:cNvPicPr/>
                   </pic:nvPicPr>
                   <pic:blipFill>
-                    <a:blip r:embed="rId22"/>
-                    <a:srcRect/>
+                    <a:blip xmlns:r="http://schemas.openxmlformats.org/officeDocument/2006/relationships" r:embed="rId1889501810">
+                      <a:extLst>
+                        <a:ext uri="{28A0092B-C50C-407E-A947-70E740481C1C}">
+                          <a14:useLocalDpi xmlns:a14="http://schemas.microsoft.com/office/drawing/2010/main"/>
+                        </a:ext>
+                      </a:extLst>
+                    </a:blip>
                     <a:stretch>
                       <a:fillRect/>
                     </a:stretch>
@@ -3803,12 +4191,11 @@
                   <pic:spPr>
                     <a:xfrm>
                       <a:off x="0" y="0"/>
-                      <a:ext cx="2565400" cy="177800"/>
+                      <a:ext cx="3057525" cy="152400"/>
                     </a:xfrm>
                     <a:prstGeom prst="rect">
                       <a:avLst/>
                     </a:prstGeom>
-                    <a:ln/>
                   </pic:spPr>
                 </pic:pic>
               </a:graphicData>
@@ -3819,64 +4206,57 @@
     </w:p>
     <w:p/>
     <w:p>
-      <w:r>
-        <w:t xml:space="preserve">meaning about 37% are still using </w:t>
-      </w:r>
-      <w:proofErr w:type="spellStart"/>
-      <w:r>
-        <w:t>doxyPEP</w:t>
-      </w:r>
-      <w:proofErr w:type="spellEnd"/>
-      <w:r>
-        <w:t xml:space="preserve"> for 75 days.</w:t>
+      <w:pPr>
+        <w:spacing w:before="0" w:beforeAutospacing="off" w:after="0" w:afterAutospacing="off"/>
+      </w:pPr>
+      <w:r>
+        <w:rPr>
+          <w:rFonts w:ascii="Arial" w:hAnsi="Arial" w:eastAsia="Arial" w:cs="Arial"/>
+          <w:b w:val="0"/>
+          <w:bCs w:val="0"/>
+          <w:i w:val="0"/>
+          <w:iCs w:val="0"/>
+          <w:strike w:val="0"/>
+          <w:dstrike w:val="0"/>
+          <w:noProof w:val="0"/>
+          <w:color w:val="000000" w:themeColor="text1" w:themeTint="FF" w:themeShade="FF"/>
+          <w:sz w:val="22"/>
+          <w:szCs w:val="22"/>
+          <w:u w:val="none"/>
+          <w:lang w:val="en-US"/>
+        </w:rPr>
+        <w:t>Which results in:</w:t>
       </w:r>
     </w:p>
     <w:p/>
     <w:p>
-      <w:r>
-        <w:t xml:space="preserve">Let I be an indicator that equals 1 for </w:t>
-      </w:r>
-      <w:proofErr w:type="spellStart"/>
-      <w:r>
-        <w:t>refillers</w:t>
-      </w:r>
-      <w:proofErr w:type="spellEnd"/>
-      <w:r>
-        <w:t xml:space="preserve"> and 0 for single-fill users.</w:t>
-      </w:r>
-    </w:p>
-    <w:p>
-      <w:r>
-        <w:t xml:space="preserve">I </w:t>
-      </w:r>
-      <w:proofErr w:type="gramStart"/>
-      <w:r>
-        <w:t>equals</w:t>
-      </w:r>
-      <w:proofErr w:type="gramEnd"/>
-      <w:r>
-        <w:t xml:space="preserve"> 1 with probability </w:t>
-      </w:r>
-      <w:r>
-        <w:rPr>
-          <w:noProof/>
-        </w:rPr>
+      <w:pPr>
+        <w:spacing w:before="0" w:beforeAutospacing="off" w:after="0" w:afterAutospacing="off"/>
+      </w:pPr>
+      <w:r>
         <w:drawing>
-          <wp:inline distT="0" distB="0" distL="0" distR="0" wp14:anchorId="2E328577" wp14:editId="6BDFA913">
-            <wp:extent cx="292100" cy="88900"/>
+          <wp:inline wp14:editId="1B1CDD1B" wp14:anchorId="6499DA1D">
+            <wp:extent cx="1971675" cy="342900"/>
             <wp:effectExtent l="0" t="0" r="0" b="0"/>
-            <wp:docPr id="10" name="image12.png" descr="A black background with a black square&#10;&#10;AI-generated content may be incorrect."/>
-            <wp:cNvGraphicFramePr/>
-            <a:graphic xmlns:a="http://schemas.openxmlformats.org/drawingml/2006/main">
-              <a:graphicData uri="http://schemas.openxmlformats.org/drawingml/2006/picture">
+            <wp:docPr id="727900226" name="drawing"/>
+            <wp:cNvGraphicFramePr>
+              <a:graphicFrameLocks noChangeAspect="1"/>
+            </wp:cNvGraphicFramePr>
+            <a:graphic>
+              <a:graphicData xmlns:a="http://schemas.openxmlformats.org/drawingml/2006/main" uri="http://schemas.openxmlformats.org/drawingml/2006/picture">
                 <pic:pic xmlns:pic="http://schemas.openxmlformats.org/drawingml/2006/picture">
                   <pic:nvPicPr>
-                    <pic:cNvPr id="10" name="image12.png" descr="A black background with a black square&#10;&#10;AI-generated content may be incorrect."/>
-                    <pic:cNvPicPr preferRelativeResize="0"/>
+                    <pic:cNvPr id="727900226" name="Picture 727900226"/>
+                    <pic:cNvPicPr/>
                   </pic:nvPicPr>
                   <pic:blipFill>
-                    <a:blip r:embed="rId23"/>
-                    <a:srcRect/>
+                    <a:blip xmlns:r="http://schemas.openxmlformats.org/officeDocument/2006/relationships" r:embed="rId2072781909">
+                      <a:extLst>
+                        <a:ext uri="{28A0092B-C50C-407E-A947-70E740481C1C}">
+                          <a14:useLocalDpi xmlns:a14="http://schemas.microsoft.com/office/drawing/2010/main"/>
+                        </a:ext>
+                      </a:extLst>
+                    </a:blip>
                     <a:stretch>
                       <a:fillRect/>
                     </a:stretch>
@@ -3884,12 +4264,11 @@
                   <pic:spPr>
                     <a:xfrm>
                       <a:off x="0" y="0"/>
-                      <a:ext cx="292100" cy="88900"/>
+                      <a:ext cx="1971675" cy="342900"/>
                     </a:xfrm>
                     <a:prstGeom prst="rect">
                       <a:avLst/>
                     </a:prstGeom>
-                    <a:ln/>
                   </pic:spPr>
                 </pic:pic>
               </a:graphicData>
@@ -3897,29 +4276,61 @@
           </wp:inline>
         </w:drawing>
       </w:r>
-      <w:r>
-        <w:t xml:space="preserve"> and 0 with probability </w:t>
-      </w:r>
-      <w:r>
-        <w:rPr>
-          <w:noProof/>
-        </w:rPr>
+    </w:p>
+    <w:p/>
+    <w:p/>
+    <w:p>
+      <w:pPr>
+        <w:spacing w:before="0" w:beforeAutospacing="off" w:after="0" w:afterAutospacing="off"/>
+      </w:pPr>
+      <w:r>
+        <w:rPr>
+          <w:rFonts w:ascii="Arial" w:hAnsi="Arial" w:eastAsia="Arial" w:cs="Arial"/>
+          <w:b w:val="0"/>
+          <w:bCs w:val="0"/>
+          <w:i w:val="0"/>
+          <w:iCs w:val="0"/>
+          <w:strike w:val="0"/>
+          <w:dstrike w:val="0"/>
+          <w:noProof w:val="0"/>
+          <w:color w:val="000000" w:themeColor="text1" w:themeTint="FF" w:themeShade="FF"/>
+          <w:sz w:val="22"/>
+          <w:szCs w:val="22"/>
+          <w:u w:val="none"/>
+          <w:lang w:val="en-US"/>
+        </w:rPr>
+        <w:t xml:space="preserve">Then: </w:t>
+      </w:r>
+    </w:p>
+    <w:p/>
+    <w:p>
+      <w:pPr>
+        <w:spacing w:before="0" w:beforeAutospacing="off" w:after="0" w:afterAutospacing="off"/>
+      </w:pPr>
+      <w:r>
         <w:drawing>
-          <wp:inline distT="0" distB="0" distL="0" distR="0" wp14:anchorId="4D0B06BE" wp14:editId="7E663902">
-            <wp:extent cx="1155700" cy="152400"/>
+          <wp:inline wp14:editId="56D2FE57" wp14:anchorId="2797C4F1">
+            <wp:extent cx="2628900" cy="142875"/>
             <wp:effectExtent l="0" t="0" r="0" b="0"/>
-            <wp:docPr id="11" name="image11.png" descr="A black background with a black square&#10;&#10;AI-generated content may be incorrect."/>
-            <wp:cNvGraphicFramePr/>
-            <a:graphic xmlns:a="http://schemas.openxmlformats.org/drawingml/2006/main">
-              <a:graphicData uri="http://schemas.openxmlformats.org/drawingml/2006/picture">
+            <wp:docPr id="1507757646" name="drawing"/>
+            <wp:cNvGraphicFramePr>
+              <a:graphicFrameLocks noChangeAspect="1"/>
+            </wp:cNvGraphicFramePr>
+            <a:graphic>
+              <a:graphicData xmlns:a="http://schemas.openxmlformats.org/drawingml/2006/main" uri="http://schemas.openxmlformats.org/drawingml/2006/picture">
                 <pic:pic xmlns:pic="http://schemas.openxmlformats.org/drawingml/2006/picture">
                   <pic:nvPicPr>
-                    <pic:cNvPr id="11" name="image11.png" descr="A black background with a black square&#10;&#10;AI-generated content may be incorrect."/>
-                    <pic:cNvPicPr preferRelativeResize="0"/>
+                    <pic:cNvPr id="1507757646" name="Picture 1507757646"/>
+                    <pic:cNvPicPr/>
                   </pic:nvPicPr>
                   <pic:blipFill>
-                    <a:blip r:embed="rId24"/>
-                    <a:srcRect/>
+                    <a:blip xmlns:r="http://schemas.openxmlformats.org/officeDocument/2006/relationships" r:embed="rId1716649652">
+                      <a:extLst>
+                        <a:ext uri="{28A0092B-C50C-407E-A947-70E740481C1C}">
+                          <a14:useLocalDpi xmlns:a14="http://schemas.microsoft.com/office/drawing/2010/main"/>
+                        </a:ext>
+                      </a:extLst>
+                    </a:blip>
                     <a:stretch>
                       <a:fillRect/>
                     </a:stretch>
@@ -3927,12 +4338,11 @@
                   <pic:spPr>
                     <a:xfrm>
                       <a:off x="0" y="0"/>
-                      <a:ext cx="1155700" cy="152400"/>
+                      <a:ext cx="2628900" cy="142875"/>
                     </a:xfrm>
                     <a:prstGeom prst="rect">
                       <a:avLst/>
                     </a:prstGeom>
-                    <a:ln/>
                   </pic:spPr>
                 </pic:pic>
               </a:graphicData>
@@ -3942,33 +4352,35 @@
       </w:r>
     </w:p>
     <w:p/>
-    <w:p>
-      <w:r>
-        <w:t>The overall duration T can be written as</w:t>
-      </w:r>
-    </w:p>
     <w:p/>
     <w:p>
-      <w:r>
-        <w:rPr>
-          <w:noProof/>
-        </w:rPr>
+      <w:pPr>
+        <w:spacing w:before="0" w:beforeAutospacing="off" w:after="0" w:afterAutospacing="off"/>
+      </w:pPr>
+      <w:r>
         <w:drawing>
-          <wp:inline distT="0" distB="0" distL="0" distR="0" wp14:anchorId="348CA5D0" wp14:editId="12C1FBE0">
-            <wp:extent cx="1803400" cy="152400"/>
+          <wp:inline wp14:editId="0441EBA8" wp14:anchorId="517E4321">
+            <wp:extent cx="2524125" cy="180975"/>
             <wp:effectExtent l="0" t="0" r="0" b="0"/>
-            <wp:docPr id="19" name="image14.png"/>
-            <wp:cNvGraphicFramePr/>
-            <a:graphic xmlns:a="http://schemas.openxmlformats.org/drawingml/2006/main">
-              <a:graphicData uri="http://schemas.openxmlformats.org/drawingml/2006/picture">
+            <wp:docPr id="939110061" name="drawing"/>
+            <wp:cNvGraphicFramePr>
+              <a:graphicFrameLocks noChangeAspect="1"/>
+            </wp:cNvGraphicFramePr>
+            <a:graphic>
+              <a:graphicData xmlns:a="http://schemas.openxmlformats.org/drawingml/2006/main" uri="http://schemas.openxmlformats.org/drawingml/2006/picture">
                 <pic:pic xmlns:pic="http://schemas.openxmlformats.org/drawingml/2006/picture">
                   <pic:nvPicPr>
-                    <pic:cNvPr id="0" name="image14.png"/>
-                    <pic:cNvPicPr preferRelativeResize="0"/>
+                    <pic:cNvPr id="939110061" name="Picture 939110061"/>
+                    <pic:cNvPicPr/>
                   </pic:nvPicPr>
                   <pic:blipFill>
-                    <a:blip r:embed="rId25"/>
-                    <a:srcRect/>
+                    <a:blip xmlns:r="http://schemas.openxmlformats.org/officeDocument/2006/relationships" r:embed="rId237164958">
+                      <a:extLst>
+                        <a:ext uri="{28A0092B-C50C-407E-A947-70E740481C1C}">
+                          <a14:useLocalDpi xmlns:a14="http://schemas.microsoft.com/office/drawing/2010/main"/>
+                        </a:ext>
+                      </a:extLst>
+                    </a:blip>
                     <a:stretch>
                       <a:fillRect/>
                     </a:stretch>
@@ -3976,12 +4388,11 @@
                   <pic:spPr>
                     <a:xfrm>
                       <a:off x="0" y="0"/>
-                      <a:ext cx="1803400" cy="152400"/>
+                      <a:ext cx="2524125" cy="180975"/>
                     </a:xfrm>
                     <a:prstGeom prst="rect">
                       <a:avLst/>
                     </a:prstGeom>
-                    <a:ln/>
                   </pic:spPr>
                 </pic:pic>
               </a:graphicData>
@@ -3992,548 +4403,37 @@
     </w:p>
     <w:p/>
     <w:p>
-      <w:r>
-        <w:t>Then the mean duration across all users is</w:t>
+      <w:pPr>
+        <w:spacing w:before="0" w:beforeAutospacing="off" w:after="0" w:afterAutospacing="off"/>
+        <w:ind w:left="720" w:right="0"/>
+      </w:pPr>
+      <w:r>
+        <w:rPr>
+          <w:rFonts w:ascii="Arial" w:hAnsi="Arial" w:eastAsia="Arial" w:cs="Arial"/>
+          <w:b w:val="0"/>
+          <w:bCs w:val="0"/>
+          <w:i w:val="0"/>
+          <w:iCs w:val="0"/>
+          <w:strike w:val="0"/>
+          <w:dstrike w:val="0"/>
+          <w:noProof w:val="0"/>
+          <w:color w:val="000000" w:themeColor="text1" w:themeTint="FF" w:themeShade="FF"/>
+          <w:sz w:val="22"/>
+          <w:szCs w:val="22"/>
+          <w:u w:val="none"/>
+          <w:lang w:val="en-US"/>
+        </w:rPr>
+        <w:t>About 28% of the cohort would still be on doxyPEP at 1 year under this assumption.</w:t>
       </w:r>
     </w:p>
     <w:p/>
-    <w:p>
-      <w:r>
-        <w:rPr>
-          <w:noProof/>
-        </w:rPr>
-        <w:drawing>
-          <wp:inline distT="0" distB="0" distL="0" distR="0" wp14:anchorId="36E875A6" wp14:editId="0EF640C4">
-            <wp:extent cx="2667000" cy="152400"/>
-            <wp:effectExtent l="0" t="0" r="0" b="0"/>
-            <wp:docPr id="20" name="image19.png"/>
-            <wp:cNvGraphicFramePr/>
-            <a:graphic xmlns:a="http://schemas.openxmlformats.org/drawingml/2006/main">
-              <a:graphicData uri="http://schemas.openxmlformats.org/drawingml/2006/picture">
-                <pic:pic xmlns:pic="http://schemas.openxmlformats.org/drawingml/2006/picture">
-                  <pic:nvPicPr>
-                    <pic:cNvPr id="0" name="image19.png"/>
-                    <pic:cNvPicPr preferRelativeResize="0"/>
-                  </pic:nvPicPr>
-                  <pic:blipFill>
-                    <a:blip r:embed="rId26"/>
-                    <a:srcRect/>
-                    <a:stretch>
-                      <a:fillRect/>
-                    </a:stretch>
-                  </pic:blipFill>
-                  <pic:spPr>
-                    <a:xfrm>
-                      <a:off x="0" y="0"/>
-                      <a:ext cx="2667000" cy="152400"/>
-                    </a:xfrm>
-                    <a:prstGeom prst="rect">
-                      <a:avLst/>
-                    </a:prstGeom>
-                    <a:ln/>
-                  </pic:spPr>
-                </pic:pic>
-              </a:graphicData>
-            </a:graphic>
-          </wp:inline>
-        </w:drawing>
-      </w:r>
-    </w:p>
-    <w:p/>
-    <w:p>
-      <w:r>
-        <w:t xml:space="preserve">We treat individuals without additional fills as having negligible continued </w:t>
-      </w:r>
-      <w:proofErr w:type="spellStart"/>
-      <w:r>
-        <w:t>doxyPEP</w:t>
-      </w:r>
-      <w:proofErr w:type="spellEnd"/>
-      <w:r>
-        <w:t xml:space="preserve"> use, so</w:t>
-      </w:r>
-    </w:p>
-    <w:p/>
-    <w:p>
-      <w:r>
-        <w:rPr>
-          <w:noProof/>
-        </w:rPr>
-        <w:drawing>
-          <wp:inline distT="0" distB="0" distL="0" distR="0" wp14:anchorId="181F626B" wp14:editId="32A5EC5A">
-            <wp:extent cx="914400" cy="152400"/>
-            <wp:effectExtent l="0" t="0" r="0" b="0"/>
-            <wp:docPr id="8" name="image16.png" descr="A black background with a black square&#10;&#10;AI-generated content may be incorrect."/>
-            <wp:cNvGraphicFramePr/>
-            <a:graphic xmlns:a="http://schemas.openxmlformats.org/drawingml/2006/main">
-              <a:graphicData uri="http://schemas.openxmlformats.org/drawingml/2006/picture">
-                <pic:pic xmlns:pic="http://schemas.openxmlformats.org/drawingml/2006/picture">
-                  <pic:nvPicPr>
-                    <pic:cNvPr id="8" name="image16.png" descr="A black background with a black square&#10;&#10;AI-generated content may be incorrect."/>
-                    <pic:cNvPicPr preferRelativeResize="0"/>
-                  </pic:nvPicPr>
-                  <pic:blipFill>
-                    <a:blip r:embed="rId27"/>
-                    <a:srcRect/>
-                    <a:stretch>
-                      <a:fillRect/>
-                    </a:stretch>
-                  </pic:blipFill>
-                  <pic:spPr>
-                    <a:xfrm>
-                      <a:off x="0" y="0"/>
-                      <a:ext cx="914400" cy="152400"/>
-                    </a:xfrm>
-                    <a:prstGeom prst="rect">
-                      <a:avLst/>
-                    </a:prstGeom>
-                    <a:ln/>
-                  </pic:spPr>
-                </pic:pic>
-              </a:graphicData>
-            </a:graphic>
-          </wp:inline>
-        </w:drawing>
-      </w:r>
-    </w:p>
-    <w:p/>
-    <w:p>
-      <w:r>
-        <w:t xml:space="preserve">The average duration across all </w:t>
-      </w:r>
-      <w:proofErr w:type="spellStart"/>
-      <w:r>
-        <w:t>doxyPEP</w:t>
-      </w:r>
-      <w:proofErr w:type="spellEnd"/>
-      <w:r>
-        <w:t xml:space="preserve"> users is then the weighted average</w:t>
-      </w:r>
-    </w:p>
-    <w:p/>
-    <w:p>
-      <w:r>
-        <w:rPr>
-          <w:noProof/>
-        </w:rPr>
-        <w:drawing>
-          <wp:inline distT="0" distB="0" distL="0" distR="0" wp14:anchorId="720BCA87" wp14:editId="49659394">
-            <wp:extent cx="3098800" cy="152400"/>
-            <wp:effectExtent l="0" t="0" r="0" b="0"/>
-            <wp:docPr id="14" name="image17.png"/>
-            <wp:cNvGraphicFramePr/>
-            <a:graphic xmlns:a="http://schemas.openxmlformats.org/drawingml/2006/main">
-              <a:graphicData uri="http://schemas.openxmlformats.org/drawingml/2006/picture">
-                <pic:pic xmlns:pic="http://schemas.openxmlformats.org/drawingml/2006/picture">
-                  <pic:nvPicPr>
-                    <pic:cNvPr id="0" name="image17.png"/>
-                    <pic:cNvPicPr preferRelativeResize="0"/>
-                  </pic:nvPicPr>
-                  <pic:blipFill>
-                    <a:blip r:embed="rId28"/>
-                    <a:srcRect/>
-                    <a:stretch>
-                      <a:fillRect/>
-                    </a:stretch>
-                  </pic:blipFill>
-                  <pic:spPr>
-                    <a:xfrm>
-                      <a:off x="0" y="0"/>
-                      <a:ext cx="3098800" cy="152400"/>
-                    </a:xfrm>
-                    <a:prstGeom prst="rect">
-                      <a:avLst/>
-                    </a:prstGeom>
-                    <a:ln/>
-                  </pic:spPr>
-                </pic:pic>
-              </a:graphicData>
-            </a:graphic>
-          </wp:inline>
-        </w:drawing>
-      </w:r>
-    </w:p>
-    <w:p/>
-    <w:p>
-      <w:r>
-        <w:t>Substituting values,</w:t>
-      </w:r>
-    </w:p>
-    <w:p/>
-    <w:p>
-      <w:r>
-        <w:rPr>
-          <w:noProof/>
-        </w:rPr>
-        <w:drawing>
-          <wp:inline distT="0" distB="0" distL="0" distR="0" wp14:anchorId="58DB7C64" wp14:editId="773FEA2E">
-            <wp:extent cx="2933700" cy="152400"/>
-            <wp:effectExtent l="0" t="0" r="0" b="0"/>
-            <wp:docPr id="17" name="image21.png"/>
-            <wp:cNvGraphicFramePr/>
-            <a:graphic xmlns:a="http://schemas.openxmlformats.org/drawingml/2006/main">
-              <a:graphicData uri="http://schemas.openxmlformats.org/drawingml/2006/picture">
-                <pic:pic xmlns:pic="http://schemas.openxmlformats.org/drawingml/2006/picture">
-                  <pic:nvPicPr>
-                    <pic:cNvPr id="0" name="image21.png"/>
-                    <pic:cNvPicPr preferRelativeResize="0"/>
-                  </pic:nvPicPr>
-                  <pic:blipFill>
-                    <a:blip r:embed="rId29"/>
-                    <a:srcRect/>
-                    <a:stretch>
-                      <a:fillRect/>
-                    </a:stretch>
-                  </pic:blipFill>
-                  <pic:spPr>
-                    <a:xfrm>
-                      <a:off x="0" y="0"/>
-                      <a:ext cx="2933700" cy="152400"/>
-                    </a:xfrm>
-                    <a:prstGeom prst="rect">
-                      <a:avLst/>
-                    </a:prstGeom>
-                    <a:ln/>
-                  </pic:spPr>
-                </pic:pic>
-              </a:graphicData>
-            </a:graphic>
-          </wp:inline>
-        </w:drawing>
-      </w:r>
-    </w:p>
-    <w:p>
-      <w:r>
-        <w:lastRenderedPageBreak/>
-        <w:t xml:space="preserve">The exponential rate based on </w:t>
-      </w:r>
-      <w:proofErr w:type="spellStart"/>
-      <w:r>
-        <w:t>refillers</w:t>
-      </w:r>
-      <w:proofErr w:type="spellEnd"/>
-      <w:r>
-        <w:t xml:space="preserve"> is</w:t>
-      </w:r>
-    </w:p>
-    <w:p>
-      <w:r>
-        <w:rPr>
-          <w:noProof/>
-        </w:rPr>
-        <w:drawing>
-          <wp:inline distT="0" distB="0" distL="0" distR="0" wp14:anchorId="6A07EF74" wp14:editId="2268FE75">
-            <wp:extent cx="800100" cy="317500"/>
-            <wp:effectExtent l="0" t="0" r="0" b="0"/>
-            <wp:docPr id="16" name="image4.png" descr="A black background with a black square&#10;&#10;AI-generated content may be incorrect."/>
-            <wp:cNvGraphicFramePr/>
-            <a:graphic xmlns:a="http://schemas.openxmlformats.org/drawingml/2006/main">
-              <a:graphicData uri="http://schemas.openxmlformats.org/drawingml/2006/picture">
-                <pic:pic xmlns:pic="http://schemas.openxmlformats.org/drawingml/2006/picture">
-                  <pic:nvPicPr>
-                    <pic:cNvPr id="16" name="image4.png" descr="A black background with a black square&#10;&#10;AI-generated content may be incorrect."/>
-                    <pic:cNvPicPr preferRelativeResize="0"/>
-                  </pic:nvPicPr>
-                  <pic:blipFill>
-                    <a:blip r:embed="rId30"/>
-                    <a:srcRect/>
-                    <a:stretch>
-                      <a:fillRect/>
-                    </a:stretch>
-                  </pic:blipFill>
-                  <pic:spPr>
-                    <a:xfrm>
-                      <a:off x="0" y="0"/>
-                      <a:ext cx="800100" cy="317500"/>
-                    </a:xfrm>
-                    <a:prstGeom prst="rect">
-                      <a:avLst/>
-                    </a:prstGeom>
-                    <a:ln/>
-                  </pic:spPr>
-                </pic:pic>
-              </a:graphicData>
-            </a:graphic>
-          </wp:inline>
-        </w:drawing>
-      </w:r>
-    </w:p>
-    <w:p/>
-    <w:p>
-      <w:r>
-        <w:t xml:space="preserve">The survival probability at 75 days for </w:t>
-      </w:r>
-      <w:proofErr w:type="spellStart"/>
-      <w:r>
-        <w:t>refillers</w:t>
-      </w:r>
-      <w:proofErr w:type="spellEnd"/>
-      <w:r>
-        <w:t xml:space="preserve"> is</w:t>
-      </w:r>
-    </w:p>
-    <w:p>
-      <w:r>
-        <w:rPr>
-          <w:noProof/>
-        </w:rPr>
-        <w:drawing>
-          <wp:inline distT="0" distB="0" distL="0" distR="0" wp14:anchorId="6177A401" wp14:editId="45DBAF2D">
-            <wp:extent cx="2857500" cy="177800"/>
-            <wp:effectExtent l="0" t="0" r="0" b="0"/>
-            <wp:docPr id="9" name="image18.png"/>
-            <wp:cNvGraphicFramePr/>
-            <a:graphic xmlns:a="http://schemas.openxmlformats.org/drawingml/2006/main">
-              <a:graphicData uri="http://schemas.openxmlformats.org/drawingml/2006/picture">
-                <pic:pic xmlns:pic="http://schemas.openxmlformats.org/drawingml/2006/picture">
-                  <pic:nvPicPr>
-                    <pic:cNvPr id="0" name="image18.png"/>
-                    <pic:cNvPicPr preferRelativeResize="0"/>
-                  </pic:nvPicPr>
-                  <pic:blipFill>
-                    <a:blip r:embed="rId31"/>
-                    <a:srcRect/>
-                    <a:stretch>
-                      <a:fillRect/>
-                    </a:stretch>
-                  </pic:blipFill>
-                  <pic:spPr>
-                    <a:xfrm>
-                      <a:off x="0" y="0"/>
-                      <a:ext cx="2857500" cy="177800"/>
-                    </a:xfrm>
-                    <a:prstGeom prst="rect">
-                      <a:avLst/>
-                    </a:prstGeom>
-                    <a:ln/>
-                  </pic:spPr>
-                </pic:pic>
-              </a:graphicData>
-            </a:graphic>
-          </wp:inline>
-        </w:drawing>
-      </w:r>
-    </w:p>
-    <w:p/>
-    <w:p>
-      <w:r>
-        <w:t>Numerically,</w:t>
-      </w:r>
-    </w:p>
-    <w:p>
-      <w:r>
-        <w:rPr>
-          <w:noProof/>
-        </w:rPr>
-        <w:drawing>
-          <wp:inline distT="0" distB="0" distL="0" distR="0" wp14:anchorId="17DC3202" wp14:editId="30F6861A">
-            <wp:extent cx="711200" cy="317500"/>
-            <wp:effectExtent l="0" t="0" r="0" b="0"/>
-            <wp:docPr id="5" name="image2.png" descr="A black background with a black square&#10;&#10;AI-generated content may be incorrect."/>
-            <wp:cNvGraphicFramePr/>
-            <a:graphic xmlns:a="http://schemas.openxmlformats.org/drawingml/2006/main">
-              <a:graphicData uri="http://schemas.openxmlformats.org/drawingml/2006/picture">
-                <pic:pic xmlns:pic="http://schemas.openxmlformats.org/drawingml/2006/picture">
-                  <pic:nvPicPr>
-                    <pic:cNvPr id="5" name="image2.png" descr="A black background with a black square&#10;&#10;AI-generated content may be incorrect."/>
-                    <pic:cNvPicPr preferRelativeResize="0"/>
-                  </pic:nvPicPr>
-                  <pic:blipFill>
-                    <a:blip r:embed="rId32"/>
-                    <a:srcRect/>
-                    <a:stretch>
-                      <a:fillRect/>
-                    </a:stretch>
-                  </pic:blipFill>
-                  <pic:spPr>
-                    <a:xfrm>
-                      <a:off x="0" y="0"/>
-                      <a:ext cx="711200" cy="317500"/>
-                    </a:xfrm>
-                    <a:prstGeom prst="rect">
-                      <a:avLst/>
-                    </a:prstGeom>
-                    <a:ln/>
-                  </pic:spPr>
-                </pic:pic>
-              </a:graphicData>
-            </a:graphic>
-          </wp:inline>
-        </w:drawing>
-      </w:r>
-    </w:p>
-    <w:p>
-      <w:r>
-        <w:t>so</w:t>
-      </w:r>
-    </w:p>
-    <w:p>
-      <w:r>
-        <w:rPr>
-          <w:noProof/>
-        </w:rPr>
-        <w:drawing>
-          <wp:inline distT="0" distB="0" distL="0" distR="0" wp14:anchorId="796C899C" wp14:editId="53E815FD">
-            <wp:extent cx="1714500" cy="165100"/>
-            <wp:effectExtent l="0" t="0" r="0" b="0"/>
-            <wp:docPr id="1" name="image1.png"/>
-            <wp:cNvGraphicFramePr/>
-            <a:graphic xmlns:a="http://schemas.openxmlformats.org/drawingml/2006/main">
-              <a:graphicData uri="http://schemas.openxmlformats.org/drawingml/2006/picture">
-                <pic:pic xmlns:pic="http://schemas.openxmlformats.org/drawingml/2006/picture">
-                  <pic:nvPicPr>
-                    <pic:cNvPr id="0" name="image1.png"/>
-                    <pic:cNvPicPr preferRelativeResize="0"/>
-                  </pic:nvPicPr>
-                  <pic:blipFill>
-                    <a:blip r:embed="rId33"/>
-                    <a:srcRect/>
-                    <a:stretch>
-                      <a:fillRect/>
-                    </a:stretch>
-                  </pic:blipFill>
-                  <pic:spPr>
-                    <a:xfrm>
-                      <a:off x="0" y="0"/>
-                      <a:ext cx="1714500" cy="165100"/>
-                    </a:xfrm>
-                    <a:prstGeom prst="rect">
-                      <a:avLst/>
-                    </a:prstGeom>
-                    <a:ln/>
-                  </pic:spPr>
-                </pic:pic>
-              </a:graphicData>
-            </a:graphic>
-          </wp:inline>
-        </w:drawing>
-      </w:r>
-    </w:p>
-    <w:p/>
-    <w:p>
-      <w:r>
-        <w:t>Weighting by the proportion who refill,</w:t>
-      </w:r>
-    </w:p>
-    <w:p>
-      <w:r>
-        <w:rPr>
-          <w:noProof/>
-        </w:rPr>
-        <w:drawing>
-          <wp:inline distT="0" distB="0" distL="0" distR="0" wp14:anchorId="09A06F8B" wp14:editId="7C8364BD">
-            <wp:extent cx="876300" cy="127000"/>
-            <wp:effectExtent l="0" t="0" r="0" b="0"/>
-            <wp:docPr id="21" name="image5.png" descr="A black background with a black square&#10;&#10;AI-generated content may be incorrect."/>
-            <wp:cNvGraphicFramePr/>
-            <a:graphic xmlns:a="http://schemas.openxmlformats.org/drawingml/2006/main">
-              <a:graphicData uri="http://schemas.openxmlformats.org/drawingml/2006/picture">
-                <pic:pic xmlns:pic="http://schemas.openxmlformats.org/drawingml/2006/picture">
-                  <pic:nvPicPr>
-                    <pic:cNvPr id="21" name="image5.png" descr="A black background with a black square&#10;&#10;AI-generated content may be incorrect."/>
-                    <pic:cNvPicPr preferRelativeResize="0"/>
-                  </pic:nvPicPr>
-                  <pic:blipFill>
-                    <a:blip r:embed="rId34"/>
-                    <a:srcRect/>
-                    <a:stretch>
-                      <a:fillRect/>
-                    </a:stretch>
-                  </pic:blipFill>
-                  <pic:spPr>
-                    <a:xfrm>
-                      <a:off x="0" y="0"/>
-                      <a:ext cx="876300" cy="127000"/>
-                    </a:xfrm>
-                    <a:prstGeom prst="rect">
-                      <a:avLst/>
-                    </a:prstGeom>
-                    <a:ln/>
-                  </pic:spPr>
-                </pic:pic>
-              </a:graphicData>
-            </a:graphic>
-          </wp:inline>
-        </w:drawing>
-      </w:r>
-    </w:p>
-    <w:p/>
-    <w:p>
-      <w:r>
-        <w:t xml:space="preserve">the proportion of all </w:t>
-      </w:r>
-      <w:proofErr w:type="spellStart"/>
-      <w:r>
-        <w:t>doxyPEP</w:t>
-      </w:r>
-      <w:proofErr w:type="spellEnd"/>
-      <w:r>
-        <w:t xml:space="preserve"> users still active at 75 days is</w:t>
-      </w:r>
-    </w:p>
-    <w:p>
-      <w:r>
-        <w:rPr>
-          <w:noProof/>
-        </w:rPr>
-        <w:drawing>
-          <wp:inline distT="0" distB="0" distL="0" distR="0" wp14:anchorId="4200F7E1" wp14:editId="3A3250A0">
-            <wp:extent cx="1308100" cy="101600"/>
-            <wp:effectExtent l="0" t="0" r="0" b="0"/>
-            <wp:docPr id="13" name="image15.png"/>
-            <wp:cNvGraphicFramePr/>
-            <a:graphic xmlns:a="http://schemas.openxmlformats.org/drawingml/2006/main">
-              <a:graphicData uri="http://schemas.openxmlformats.org/drawingml/2006/picture">
-                <pic:pic xmlns:pic="http://schemas.openxmlformats.org/drawingml/2006/picture">
-                  <pic:nvPicPr>
-                    <pic:cNvPr id="0" name="image15.png"/>
-                    <pic:cNvPicPr preferRelativeResize="0"/>
-                  </pic:nvPicPr>
-                  <pic:blipFill>
-                    <a:blip r:embed="rId35"/>
-                    <a:srcRect/>
-                    <a:stretch>
-                      <a:fillRect/>
-                    </a:stretch>
-                  </pic:blipFill>
-                  <pic:spPr>
-                    <a:xfrm>
-                      <a:off x="0" y="0"/>
-                      <a:ext cx="1308100" cy="101600"/>
-                    </a:xfrm>
-                    <a:prstGeom prst="rect">
-                      <a:avLst/>
-                    </a:prstGeom>
-                    <a:ln/>
-                  </pic:spPr>
-                </pic:pic>
-              </a:graphicData>
-            </a:graphic>
-          </wp:inline>
-        </w:drawing>
-      </w:r>
-    </w:p>
-    <w:p/>
-    <w:p>
-      <w:r>
-        <w:t xml:space="preserve">Meaning about 19% are still using </w:t>
-      </w:r>
-      <w:proofErr w:type="spellStart"/>
-      <w:r>
-        <w:t>doxyPEP</w:t>
-      </w:r>
-      <w:proofErr w:type="spellEnd"/>
-      <w:r>
-        <w:t xml:space="preserve"> at 75 days in the worst-case assumption.</w:t>
-      </w:r>
-    </w:p>
     <w:p/>
     <w:p/>
     <w:p/>
     <w:p/>
     <w:p/>
     <w:sectPr>
-      <w:pgSz w:w="12240" w:h="15840"/>
+      <w:pgSz w:w="12240" w:h="15840" w:orient="portrait"/>
       <w:pgMar w:top="1440" w:right="1440" w:bottom="1440" w:left="1440" w:header="720" w:footer="720" w:gutter="0"/>
       <w:pgNumType w:start="1"/>
       <w:cols w:space="720"/>
@@ -4544,7 +4444,7 @@
 
 <file path=word/comments.xml><?xml version="1.0" encoding="utf-8"?>
 <w:comments xmlns:wpc="http://schemas.microsoft.com/office/word/2010/wordprocessingCanvas" xmlns:cx="http://schemas.microsoft.com/office/drawing/2014/chartex" xmlns:cx1="http://schemas.microsoft.com/office/drawing/2015/9/8/chartex" xmlns:cx2="http://schemas.microsoft.com/office/drawing/2015/10/21/chartex" xmlns:cx3="http://schemas.microsoft.com/office/drawing/2016/5/9/chartex" xmlns:cx4="http://schemas.microsoft.com/office/drawing/2016/5/10/chartex" xmlns:cx5="http://schemas.microsoft.com/office/drawing/2016/5/11/chartex" xmlns:cx6="http://schemas.microsoft.com/office/drawing/2016/5/12/chartex" xmlns:cx7="http://schemas.microsoft.com/office/drawing/2016/5/13/chartex" xmlns:cx8="http://schemas.microsoft.com/office/drawing/2016/5/14/chartex" xmlns:mc="http://schemas.openxmlformats.org/markup-compatibility/2006" xmlns:aink="http://schemas.microsoft.com/office/drawing/2016/ink" xmlns:am3d="http://schemas.microsoft.com/office/drawing/2017/model3d" xmlns:o="urn:schemas-microsoft-com:office:office" xmlns:oel="http://schemas.microsoft.com/office/2019/extlst" xmlns:r="http://schemas.openxmlformats.org/officeDocument/2006/relationships" xmlns:m="http://schemas.openxmlformats.org/officeDocument/2006/math" xmlns:v="urn:schemas-microsoft-com:vml" xmlns:wp14="http://schemas.microsoft.com/office/word/2010/wordprocessingDrawing" xmlns:wp="http://schemas.openxmlformats.org/drawingml/2006/wordprocessingDrawing" xmlns:w10="urn:schemas-microsoft-com:office:word" xmlns:w="http://schemas.openxmlformats.org/wordprocessingml/2006/main" xmlns:w14="http://schemas.microsoft.com/office/word/2010/wordml" xmlns:w15="http://schemas.microsoft.com/office/word/2012/wordml" xmlns:w16cex="http://schemas.microsoft.com/office/word/2018/wordml/cex" xmlns:w16cid="http://schemas.microsoft.com/office/word/2016/wordml/cid" xmlns:w16="http://schemas.microsoft.com/office/word/2018/wordml" xmlns:w16du="http://schemas.microsoft.com/office/word/2023/wordml/word16du" xmlns:w16sdtdh="http://schemas.microsoft.com/office/word/2020/wordml/sdtdatahash" xmlns:w16sdtfl="http://schemas.microsoft.com/office/word/2024/wordml/sdtformatlock" xmlns:w16se="http://schemas.microsoft.com/office/word/2015/wordml/symex" xmlns:wpg="http://schemas.microsoft.com/office/word/2010/wordprocessingGroup" xmlns:wpi="http://schemas.microsoft.com/office/word/2010/wordprocessingInk" xmlns:wne="http://schemas.microsoft.com/office/word/2006/wordml" xmlns:wps="http://schemas.microsoft.com/office/word/2010/wordprocessingShape" mc:Ignorable="w14 w15 w16se w16cid w16 w16cex w16sdtdh w16sdtfl w16du wp14">
-  <w:comment w:id="33" w:author="Parastu Kasaie" w:date="2025-12-12T13:20:00Z" w:initials="PK">
+  <w:comment w:initials="PK" w:author="Parastu Kasaie" w:date="2025-12-12T13:20:00Z" w:id="33">
     <w:p>
       <w:r>
         <w:rPr>
@@ -4572,7 +4472,7 @@
           <w:szCs w:val="20"/>
         </w:rPr>
       </w:r>
-      <w:bookmarkStart w:id="34" w:name="_@_D5F59ECB161210498E3F5A4C53DC1BE6Z"/>
+      <w:bookmarkStart w:name="_@_D5F59ECB161210498E3F5A4C53DC1BE6Z" w:id="34"/>
       <w:r>
         <w:rPr>
           <w:sz w:val="20"/>
@@ -4625,7 +4525,7 @@
         </w:rPr>
         <w:t xml:space="preserve">A study from SFC STI clinic in 2024: </w:t>
       </w:r>
-      <w:hyperlink r:id="rId1" w:history="1">
+      <w:hyperlink w:history="1" r:id="rId1">
         <w:r>
           <w:rPr>
             <w:rStyle w:val="Hyperlink"/>
@@ -4718,6 +4618,91 @@
 
 <file path=word/numbering.xml><?xml version="1.0" encoding="utf-8"?>
 <w:numbering xmlns:wpc="http://schemas.microsoft.com/office/word/2010/wordprocessingCanvas" xmlns:cx="http://schemas.microsoft.com/office/drawing/2014/chartex" xmlns:cx1="http://schemas.microsoft.com/office/drawing/2015/9/8/chartex" xmlns:cx2="http://schemas.microsoft.com/office/drawing/2015/10/21/chartex" xmlns:cx3="http://schemas.microsoft.com/office/drawing/2016/5/9/chartex" xmlns:cx4="http://schemas.microsoft.com/office/drawing/2016/5/10/chartex" xmlns:cx5="http://schemas.microsoft.com/office/drawing/2016/5/11/chartex" xmlns:cx6="http://schemas.microsoft.com/office/drawing/2016/5/12/chartex" xmlns:cx7="http://schemas.microsoft.com/office/drawing/2016/5/13/chartex" xmlns:cx8="http://schemas.microsoft.com/office/drawing/2016/5/14/chartex" xmlns:mc="http://schemas.openxmlformats.org/markup-compatibility/2006" xmlns:aink="http://schemas.microsoft.com/office/drawing/2016/ink" xmlns:am3d="http://schemas.microsoft.com/office/drawing/2017/model3d" xmlns:o="urn:schemas-microsoft-com:office:office" xmlns:oel="http://schemas.microsoft.com/office/2019/extlst" xmlns:r="http://schemas.openxmlformats.org/officeDocument/2006/relationships" xmlns:m="http://schemas.openxmlformats.org/officeDocument/2006/math" xmlns:v="urn:schemas-microsoft-com:vml" xmlns:wp14="http://schemas.microsoft.com/office/word/2010/wordprocessingDrawing" xmlns:wp="http://schemas.openxmlformats.org/drawingml/2006/wordprocessingDrawing" xmlns:w10="urn:schemas-microsoft-com:office:word" xmlns:w="http://schemas.openxmlformats.org/wordprocessingml/2006/main" xmlns:w14="http://schemas.microsoft.com/office/word/2010/wordml" xmlns:w15="http://schemas.microsoft.com/office/word/2012/wordml" xmlns:w16cex="http://schemas.microsoft.com/office/word/2018/wordml/cex" xmlns:w16cid="http://schemas.microsoft.com/office/word/2016/wordml/cid" xmlns:w16="http://schemas.microsoft.com/office/word/2018/wordml" xmlns:w16du="http://schemas.microsoft.com/office/word/2023/wordml/word16du" xmlns:w16sdtdh="http://schemas.microsoft.com/office/word/2020/wordml/sdtdatahash" xmlns:w16sdtfl="http://schemas.microsoft.com/office/word/2024/wordml/sdtformatlock" xmlns:w16se="http://schemas.microsoft.com/office/word/2015/wordml/symex" xmlns:wpg="http://schemas.microsoft.com/office/word/2010/wordprocessingGroup" xmlns:wpi="http://schemas.microsoft.com/office/word/2010/wordprocessingInk" xmlns:wne="http://schemas.microsoft.com/office/word/2006/wordml" xmlns:wps="http://schemas.microsoft.com/office/word/2010/wordprocessingShape" mc:Ignorable="w14 w15 w16se w16cid w16 w16cex w16sdtdh w16sdtfl w16du wp14">
+  <w:abstractNum xmlns:w="http://schemas.openxmlformats.org/wordprocessingml/2006/main" w:abstractNumId="15">
+    <w:nsid w:val="4d85a91e"/>
+    <w:multiLevelType xmlns:w="http://schemas.openxmlformats.org/wordprocessingml/2006/main" w:val="hybridMultilevel"/>
+    <w:lvl xmlns:w="http://schemas.openxmlformats.org/wordprocessingml/2006/main" w:ilvl="0">
+      <w:start w:val="1"/>
+      <w:numFmt w:val="decimal"/>
+      <w:lvlText w:val="%1."/>
+      <w:lvlJc w:val="left"/>
+      <w:pPr>
+        <w:ind w:left="720" w:hanging="360"/>
+      </w:pPr>
+    </w:lvl>
+    <w:lvl xmlns:w="http://schemas.openxmlformats.org/wordprocessingml/2006/main" w:ilvl="1">
+      <w:start w:val="1"/>
+      <w:numFmt w:val="lowerLetter"/>
+      <w:lvlText w:val="%2."/>
+      <w:lvlJc w:val="left"/>
+      <w:pPr>
+        <w:ind w:left="1440" w:hanging="360"/>
+      </w:pPr>
+    </w:lvl>
+    <w:lvl xmlns:w="http://schemas.openxmlformats.org/wordprocessingml/2006/main" w:ilvl="2">
+      <w:start w:val="1"/>
+      <w:numFmt w:val="lowerRoman"/>
+      <w:lvlText w:val="%3."/>
+      <w:lvlJc w:val="right"/>
+      <w:pPr>
+        <w:ind w:left="2160" w:hanging="180"/>
+      </w:pPr>
+    </w:lvl>
+    <w:lvl xmlns:w="http://schemas.openxmlformats.org/wordprocessingml/2006/main" w:ilvl="3">
+      <w:start w:val="1"/>
+      <w:numFmt w:val="decimal"/>
+      <w:lvlText w:val="%4."/>
+      <w:lvlJc w:val="left"/>
+      <w:pPr>
+        <w:ind w:left="2880" w:hanging="360"/>
+      </w:pPr>
+    </w:lvl>
+    <w:lvl xmlns:w="http://schemas.openxmlformats.org/wordprocessingml/2006/main" w:ilvl="4">
+      <w:start w:val="1"/>
+      <w:numFmt w:val="lowerLetter"/>
+      <w:lvlText w:val="%5."/>
+      <w:lvlJc w:val="left"/>
+      <w:pPr>
+        <w:ind w:left="3600" w:hanging="360"/>
+      </w:pPr>
+    </w:lvl>
+    <w:lvl xmlns:w="http://schemas.openxmlformats.org/wordprocessingml/2006/main" w:ilvl="5">
+      <w:start w:val="1"/>
+      <w:numFmt w:val="lowerRoman"/>
+      <w:lvlText w:val="%6."/>
+      <w:lvlJc w:val="right"/>
+      <w:pPr>
+        <w:ind w:left="4320" w:hanging="180"/>
+      </w:pPr>
+    </w:lvl>
+    <w:lvl xmlns:w="http://schemas.openxmlformats.org/wordprocessingml/2006/main" w:ilvl="6">
+      <w:start w:val="1"/>
+      <w:numFmt w:val="decimal"/>
+      <w:lvlText w:val="%7."/>
+      <w:lvlJc w:val="left"/>
+      <w:pPr>
+        <w:ind w:left="5040" w:hanging="360"/>
+      </w:pPr>
+    </w:lvl>
+    <w:lvl xmlns:w="http://schemas.openxmlformats.org/wordprocessingml/2006/main" w:ilvl="7">
+      <w:start w:val="1"/>
+      <w:numFmt w:val="lowerLetter"/>
+      <w:lvlText w:val="%8."/>
+      <w:lvlJc w:val="left"/>
+      <w:pPr>
+        <w:ind w:left="5760" w:hanging="360"/>
+      </w:pPr>
+    </w:lvl>
+    <w:lvl xmlns:w="http://schemas.openxmlformats.org/wordprocessingml/2006/main" w:ilvl="8">
+      <w:start w:val="1"/>
+      <w:numFmt w:val="lowerRoman"/>
+      <w:lvlText w:val="%9."/>
+      <w:lvlJc w:val="right"/>
+      <w:pPr>
+        <w:ind w:left="6480" w:hanging="180"/>
+      </w:pPr>
+    </w:lvl>
+  </w:abstractNum>
   <w:abstractNum w:abstractNumId="0" w15:restartNumberingAfterBreak="0">
     <w:nsid w:val="06EC3F70"/>
     <w:multiLevelType w:val="multilevel"/>
@@ -5249,7 +5234,7 @@
         <w:ind w:left="720" w:hanging="360"/>
       </w:pPr>
       <w:rPr>
-        <w:rFonts w:ascii="Symbol" w:hAnsi="Symbol" w:hint="default"/>
+        <w:rFonts w:hint="default" w:ascii="Symbol" w:hAnsi="Symbol"/>
         <w:sz w:val="20"/>
       </w:rPr>
     </w:lvl>
@@ -5265,7 +5250,7 @@
         <w:ind w:left="1440" w:hanging="360"/>
       </w:pPr>
       <w:rPr>
-        <w:rFonts w:ascii="Courier New" w:hAnsi="Courier New" w:hint="default"/>
+        <w:rFonts w:hint="default" w:ascii="Courier New" w:hAnsi="Courier New"/>
         <w:sz w:val="20"/>
       </w:rPr>
     </w:lvl>
@@ -5281,7 +5266,7 @@
         <w:ind w:left="2160" w:hanging="360"/>
       </w:pPr>
       <w:rPr>
-        <w:rFonts w:ascii="Wingdings" w:hAnsi="Wingdings" w:hint="default"/>
+        <w:rFonts w:hint="default" w:ascii="Wingdings" w:hAnsi="Wingdings"/>
         <w:sz w:val="20"/>
       </w:rPr>
     </w:lvl>
@@ -5297,7 +5282,7 @@
         <w:ind w:left="2880" w:hanging="360"/>
       </w:pPr>
       <w:rPr>
-        <w:rFonts w:ascii="Wingdings" w:hAnsi="Wingdings" w:hint="default"/>
+        <w:rFonts w:hint="default" w:ascii="Wingdings" w:hAnsi="Wingdings"/>
         <w:sz w:val="20"/>
       </w:rPr>
     </w:lvl>
@@ -5313,7 +5298,7 @@
         <w:ind w:left="3600" w:hanging="360"/>
       </w:pPr>
       <w:rPr>
-        <w:rFonts w:ascii="Wingdings" w:hAnsi="Wingdings" w:hint="default"/>
+        <w:rFonts w:hint="default" w:ascii="Wingdings" w:hAnsi="Wingdings"/>
         <w:sz w:val="20"/>
       </w:rPr>
     </w:lvl>
@@ -5329,7 +5314,7 @@
         <w:ind w:left="4320" w:hanging="360"/>
       </w:pPr>
       <w:rPr>
-        <w:rFonts w:ascii="Wingdings" w:hAnsi="Wingdings" w:hint="default"/>
+        <w:rFonts w:hint="default" w:ascii="Wingdings" w:hAnsi="Wingdings"/>
         <w:sz w:val="20"/>
       </w:rPr>
     </w:lvl>
@@ -5345,7 +5330,7 @@
         <w:ind w:left="5040" w:hanging="360"/>
       </w:pPr>
       <w:rPr>
-        <w:rFonts w:ascii="Wingdings" w:hAnsi="Wingdings" w:hint="default"/>
+        <w:rFonts w:hint="default" w:ascii="Wingdings" w:hAnsi="Wingdings"/>
         <w:sz w:val="20"/>
       </w:rPr>
     </w:lvl>
@@ -5361,7 +5346,7 @@
         <w:ind w:left="5760" w:hanging="360"/>
       </w:pPr>
       <w:rPr>
-        <w:rFonts w:ascii="Wingdings" w:hAnsi="Wingdings" w:hint="default"/>
+        <w:rFonts w:hint="default" w:ascii="Wingdings" w:hAnsi="Wingdings"/>
         <w:sz w:val="20"/>
       </w:rPr>
     </w:lvl>
@@ -5377,7 +5362,7 @@
         <w:ind w:left="6480" w:hanging="360"/>
       </w:pPr>
       <w:rPr>
-        <w:rFonts w:ascii="Wingdings" w:hAnsi="Wingdings" w:hint="default"/>
+        <w:rFonts w:hint="default" w:ascii="Wingdings" w:hAnsi="Wingdings"/>
         <w:sz w:val="20"/>
       </w:rPr>
     </w:lvl>
@@ -5395,7 +5380,7 @@
         <w:ind w:left="720" w:hanging="360"/>
       </w:pPr>
       <w:rPr>
-        <w:rFonts w:ascii="Arial" w:eastAsiaTheme="minorHAnsi" w:hAnsi="Arial" w:cs="Arial" w:hint="default"/>
+        <w:rFonts w:hint="default" w:ascii="Arial" w:hAnsi="Arial" w:cs="Arial" w:eastAsiaTheme="minorHAnsi"/>
       </w:rPr>
     </w:lvl>
     <w:lvl w:ilvl="1" w:tplc="04090003" w:tentative="1">
@@ -5407,7 +5392,7 @@
         <w:ind w:left="1440" w:hanging="360"/>
       </w:pPr>
       <w:rPr>
-        <w:rFonts w:ascii="Courier New" w:hAnsi="Courier New" w:hint="default"/>
+        <w:rFonts w:hint="default" w:ascii="Courier New" w:hAnsi="Courier New"/>
       </w:rPr>
     </w:lvl>
     <w:lvl w:ilvl="2" w:tplc="04090005" w:tentative="1">
@@ -5419,7 +5404,7 @@
         <w:ind w:left="2160" w:hanging="360"/>
       </w:pPr>
       <w:rPr>
-        <w:rFonts w:ascii="Wingdings" w:hAnsi="Wingdings" w:hint="default"/>
+        <w:rFonts w:hint="default" w:ascii="Wingdings" w:hAnsi="Wingdings"/>
       </w:rPr>
     </w:lvl>
     <w:lvl w:ilvl="3" w:tplc="04090001" w:tentative="1">
@@ -5431,7 +5416,7 @@
         <w:ind w:left="2880" w:hanging="360"/>
       </w:pPr>
       <w:rPr>
-        <w:rFonts w:ascii="Symbol" w:hAnsi="Symbol" w:hint="default"/>
+        <w:rFonts w:hint="default" w:ascii="Symbol" w:hAnsi="Symbol"/>
       </w:rPr>
     </w:lvl>
     <w:lvl w:ilvl="4" w:tplc="04090003" w:tentative="1">
@@ -5443,7 +5428,7 @@
         <w:ind w:left="3600" w:hanging="360"/>
       </w:pPr>
       <w:rPr>
-        <w:rFonts w:ascii="Courier New" w:hAnsi="Courier New" w:hint="default"/>
+        <w:rFonts w:hint="default" w:ascii="Courier New" w:hAnsi="Courier New"/>
       </w:rPr>
     </w:lvl>
     <w:lvl w:ilvl="5" w:tplc="04090005" w:tentative="1">
@@ -5455,7 +5440,7 @@
         <w:ind w:left="4320" w:hanging="360"/>
       </w:pPr>
       <w:rPr>
-        <w:rFonts w:ascii="Wingdings" w:hAnsi="Wingdings" w:hint="default"/>
+        <w:rFonts w:hint="default" w:ascii="Wingdings" w:hAnsi="Wingdings"/>
       </w:rPr>
     </w:lvl>
     <w:lvl w:ilvl="6" w:tplc="04090001" w:tentative="1">
@@ -5467,7 +5452,7 @@
         <w:ind w:left="5040" w:hanging="360"/>
       </w:pPr>
       <w:rPr>
-        <w:rFonts w:ascii="Symbol" w:hAnsi="Symbol" w:hint="default"/>
+        <w:rFonts w:hint="default" w:ascii="Symbol" w:hAnsi="Symbol"/>
       </w:rPr>
     </w:lvl>
     <w:lvl w:ilvl="7" w:tplc="04090003" w:tentative="1">
@@ -5479,7 +5464,7 @@
         <w:ind w:left="5760" w:hanging="360"/>
       </w:pPr>
       <w:rPr>
-        <w:rFonts w:ascii="Courier New" w:hAnsi="Courier New" w:hint="default"/>
+        <w:rFonts w:hint="default" w:ascii="Courier New" w:hAnsi="Courier New"/>
       </w:rPr>
     </w:lvl>
     <w:lvl w:ilvl="8" w:tplc="04090005" w:tentative="1">
@@ -5491,7 +5476,7 @@
         <w:ind w:left="6480" w:hanging="360"/>
       </w:pPr>
       <w:rPr>
-        <w:rFonts w:ascii="Wingdings" w:hAnsi="Wingdings" w:hint="default"/>
+        <w:rFonts w:hint="default" w:ascii="Wingdings" w:hAnsi="Wingdings"/>
       </w:rPr>
     </w:lvl>
   </w:abstractNum>
@@ -5511,7 +5496,7 @@
         <w:ind w:left="720" w:hanging="360"/>
       </w:pPr>
       <w:rPr>
-        <w:rFonts w:ascii="Symbol" w:hAnsi="Symbol" w:hint="default"/>
+        <w:rFonts w:hint="default" w:ascii="Symbol" w:hAnsi="Symbol"/>
         <w:sz w:val="20"/>
       </w:rPr>
     </w:lvl>
@@ -5527,7 +5512,7 @@
         <w:ind w:left="1440" w:hanging="360"/>
       </w:pPr>
       <w:rPr>
-        <w:rFonts w:ascii="Courier New" w:hAnsi="Courier New" w:hint="default"/>
+        <w:rFonts w:hint="default" w:ascii="Courier New" w:hAnsi="Courier New"/>
         <w:sz w:val="20"/>
       </w:rPr>
     </w:lvl>
@@ -5543,7 +5528,7 @@
         <w:ind w:left="2160" w:hanging="360"/>
       </w:pPr>
       <w:rPr>
-        <w:rFonts w:ascii="Wingdings" w:hAnsi="Wingdings" w:hint="default"/>
+        <w:rFonts w:hint="default" w:ascii="Wingdings" w:hAnsi="Wingdings"/>
         <w:sz w:val="20"/>
       </w:rPr>
     </w:lvl>
@@ -5559,7 +5544,7 @@
         <w:ind w:left="2880" w:hanging="360"/>
       </w:pPr>
       <w:rPr>
-        <w:rFonts w:ascii="Wingdings" w:hAnsi="Wingdings" w:hint="default"/>
+        <w:rFonts w:hint="default" w:ascii="Wingdings" w:hAnsi="Wingdings"/>
         <w:sz w:val="20"/>
       </w:rPr>
     </w:lvl>
@@ -5575,7 +5560,7 @@
         <w:ind w:left="3600" w:hanging="360"/>
       </w:pPr>
       <w:rPr>
-        <w:rFonts w:ascii="Wingdings" w:hAnsi="Wingdings" w:hint="default"/>
+        <w:rFonts w:hint="default" w:ascii="Wingdings" w:hAnsi="Wingdings"/>
         <w:sz w:val="20"/>
       </w:rPr>
     </w:lvl>
@@ -5591,7 +5576,7 @@
         <w:ind w:left="4320" w:hanging="360"/>
       </w:pPr>
       <w:rPr>
-        <w:rFonts w:ascii="Wingdings" w:hAnsi="Wingdings" w:hint="default"/>
+        <w:rFonts w:hint="default" w:ascii="Wingdings" w:hAnsi="Wingdings"/>
         <w:sz w:val="20"/>
       </w:rPr>
     </w:lvl>
@@ -5607,7 +5592,7 @@
         <w:ind w:left="5040" w:hanging="360"/>
       </w:pPr>
       <w:rPr>
-        <w:rFonts w:ascii="Wingdings" w:hAnsi="Wingdings" w:hint="default"/>
+        <w:rFonts w:hint="default" w:ascii="Wingdings" w:hAnsi="Wingdings"/>
         <w:sz w:val="20"/>
       </w:rPr>
     </w:lvl>
@@ -5623,7 +5608,7 @@
         <w:ind w:left="5760" w:hanging="360"/>
       </w:pPr>
       <w:rPr>
-        <w:rFonts w:ascii="Wingdings" w:hAnsi="Wingdings" w:hint="default"/>
+        <w:rFonts w:hint="default" w:ascii="Wingdings" w:hAnsi="Wingdings"/>
         <w:sz w:val="20"/>
       </w:rPr>
     </w:lvl>
@@ -5639,7 +5624,7 @@
         <w:ind w:left="6480" w:hanging="360"/>
       </w:pPr>
       <w:rPr>
-        <w:rFonts w:ascii="Wingdings" w:hAnsi="Wingdings" w:hint="default"/>
+        <w:rFonts w:hint="default" w:ascii="Wingdings" w:hAnsi="Wingdings"/>
         <w:sz w:val="20"/>
       </w:rPr>
     </w:lvl>
@@ -5657,7 +5642,7 @@
         <w:ind w:left="720" w:hanging="360"/>
       </w:pPr>
       <w:rPr>
-        <w:rFonts w:ascii="Arial" w:eastAsiaTheme="minorHAnsi" w:hAnsi="Arial" w:cs="Arial" w:hint="default"/>
+        <w:rFonts w:hint="default" w:ascii="Arial" w:hAnsi="Arial" w:cs="Arial" w:eastAsiaTheme="minorHAnsi"/>
       </w:rPr>
     </w:lvl>
     <w:lvl w:ilvl="1" w:tplc="04090003" w:tentative="1">
@@ -5669,7 +5654,7 @@
         <w:ind w:left="1440" w:hanging="360"/>
       </w:pPr>
       <w:rPr>
-        <w:rFonts w:ascii="Courier New" w:hAnsi="Courier New" w:hint="default"/>
+        <w:rFonts w:hint="default" w:ascii="Courier New" w:hAnsi="Courier New"/>
       </w:rPr>
     </w:lvl>
     <w:lvl w:ilvl="2" w:tplc="04090005" w:tentative="1">
@@ -5681,7 +5666,7 @@
         <w:ind w:left="2160" w:hanging="360"/>
       </w:pPr>
       <w:rPr>
-        <w:rFonts w:ascii="Wingdings" w:hAnsi="Wingdings" w:hint="default"/>
+        <w:rFonts w:hint="default" w:ascii="Wingdings" w:hAnsi="Wingdings"/>
       </w:rPr>
     </w:lvl>
     <w:lvl w:ilvl="3" w:tplc="04090001" w:tentative="1">
@@ -5693,7 +5678,7 @@
         <w:ind w:left="2880" w:hanging="360"/>
       </w:pPr>
       <w:rPr>
-        <w:rFonts w:ascii="Symbol" w:hAnsi="Symbol" w:hint="default"/>
+        <w:rFonts w:hint="default" w:ascii="Symbol" w:hAnsi="Symbol"/>
       </w:rPr>
     </w:lvl>
     <w:lvl w:ilvl="4" w:tplc="04090003" w:tentative="1">
@@ -5705,7 +5690,7 @@
         <w:ind w:left="3600" w:hanging="360"/>
       </w:pPr>
       <w:rPr>
-        <w:rFonts w:ascii="Courier New" w:hAnsi="Courier New" w:hint="default"/>
+        <w:rFonts w:hint="default" w:ascii="Courier New" w:hAnsi="Courier New"/>
       </w:rPr>
     </w:lvl>
     <w:lvl w:ilvl="5" w:tplc="04090005" w:tentative="1">
@@ -5717,7 +5702,7 @@
         <w:ind w:left="4320" w:hanging="360"/>
       </w:pPr>
       <w:rPr>
-        <w:rFonts w:ascii="Wingdings" w:hAnsi="Wingdings" w:hint="default"/>
+        <w:rFonts w:hint="default" w:ascii="Wingdings" w:hAnsi="Wingdings"/>
       </w:rPr>
     </w:lvl>
     <w:lvl w:ilvl="6" w:tplc="04090001" w:tentative="1">
@@ -5729,7 +5714,7 @@
         <w:ind w:left="5040" w:hanging="360"/>
       </w:pPr>
       <w:rPr>
-        <w:rFonts w:ascii="Symbol" w:hAnsi="Symbol" w:hint="default"/>
+        <w:rFonts w:hint="default" w:ascii="Symbol" w:hAnsi="Symbol"/>
       </w:rPr>
     </w:lvl>
     <w:lvl w:ilvl="7" w:tplc="04090003" w:tentative="1">
@@ -5741,7 +5726,7 @@
         <w:ind w:left="5760" w:hanging="360"/>
       </w:pPr>
       <w:rPr>
-        <w:rFonts w:ascii="Courier New" w:hAnsi="Courier New" w:hint="default"/>
+        <w:rFonts w:hint="default" w:ascii="Courier New" w:hAnsi="Courier New"/>
       </w:rPr>
     </w:lvl>
     <w:lvl w:ilvl="8" w:tplc="04090005" w:tentative="1">
@@ -5753,7 +5738,7 @@
         <w:ind w:left="6480" w:hanging="360"/>
       </w:pPr>
       <w:rPr>
-        <w:rFonts w:ascii="Wingdings" w:hAnsi="Wingdings" w:hint="default"/>
+        <w:rFonts w:hint="default" w:ascii="Wingdings" w:hAnsi="Wingdings"/>
       </w:rPr>
     </w:lvl>
   </w:abstractNum>
@@ -5997,7 +5982,7 @@
         <w:ind w:left="720" w:hanging="360"/>
       </w:pPr>
       <w:rPr>
-        <w:rFonts w:ascii="Arial" w:eastAsiaTheme="minorHAnsi" w:hAnsi="Arial" w:cs="Arial" w:hint="default"/>
+        <w:rFonts w:hint="default" w:ascii="Arial" w:hAnsi="Arial" w:cs="Arial" w:eastAsiaTheme="minorHAnsi"/>
       </w:rPr>
     </w:lvl>
     <w:lvl w:ilvl="1" w:tplc="04090003" w:tentative="1">
@@ -6009,7 +5994,7 @@
         <w:ind w:left="1440" w:hanging="360"/>
       </w:pPr>
       <w:rPr>
-        <w:rFonts w:ascii="Courier New" w:hAnsi="Courier New" w:hint="default"/>
+        <w:rFonts w:hint="default" w:ascii="Courier New" w:hAnsi="Courier New"/>
       </w:rPr>
     </w:lvl>
     <w:lvl w:ilvl="2" w:tplc="04090005" w:tentative="1">
@@ -6021,7 +6006,7 @@
         <w:ind w:left="2160" w:hanging="360"/>
       </w:pPr>
       <w:rPr>
-        <w:rFonts w:ascii="Wingdings" w:hAnsi="Wingdings" w:hint="default"/>
+        <w:rFonts w:hint="default" w:ascii="Wingdings" w:hAnsi="Wingdings"/>
       </w:rPr>
     </w:lvl>
     <w:lvl w:ilvl="3" w:tplc="04090001" w:tentative="1">
@@ -6033,7 +6018,7 @@
         <w:ind w:left="2880" w:hanging="360"/>
       </w:pPr>
       <w:rPr>
-        <w:rFonts w:ascii="Symbol" w:hAnsi="Symbol" w:hint="default"/>
+        <w:rFonts w:hint="default" w:ascii="Symbol" w:hAnsi="Symbol"/>
       </w:rPr>
     </w:lvl>
     <w:lvl w:ilvl="4" w:tplc="04090003" w:tentative="1">
@@ -6045,7 +6030,7 @@
         <w:ind w:left="3600" w:hanging="360"/>
       </w:pPr>
       <w:rPr>
-        <w:rFonts w:ascii="Courier New" w:hAnsi="Courier New" w:hint="default"/>
+        <w:rFonts w:hint="default" w:ascii="Courier New" w:hAnsi="Courier New"/>
       </w:rPr>
     </w:lvl>
     <w:lvl w:ilvl="5" w:tplc="04090005" w:tentative="1">
@@ -6057,7 +6042,7 @@
         <w:ind w:left="4320" w:hanging="360"/>
       </w:pPr>
       <w:rPr>
-        <w:rFonts w:ascii="Wingdings" w:hAnsi="Wingdings" w:hint="default"/>
+        <w:rFonts w:hint="default" w:ascii="Wingdings" w:hAnsi="Wingdings"/>
       </w:rPr>
     </w:lvl>
     <w:lvl w:ilvl="6" w:tplc="04090001" w:tentative="1">
@@ -6069,7 +6054,7 @@
         <w:ind w:left="5040" w:hanging="360"/>
       </w:pPr>
       <w:rPr>
-        <w:rFonts w:ascii="Symbol" w:hAnsi="Symbol" w:hint="default"/>
+        <w:rFonts w:hint="default" w:ascii="Symbol" w:hAnsi="Symbol"/>
       </w:rPr>
     </w:lvl>
     <w:lvl w:ilvl="7" w:tplc="04090003" w:tentative="1">
@@ -6081,7 +6066,7 @@
         <w:ind w:left="5760" w:hanging="360"/>
       </w:pPr>
       <w:rPr>
-        <w:rFonts w:ascii="Courier New" w:hAnsi="Courier New" w:hint="default"/>
+        <w:rFonts w:hint="default" w:ascii="Courier New" w:hAnsi="Courier New"/>
       </w:rPr>
     </w:lvl>
     <w:lvl w:ilvl="8" w:tplc="04090005" w:tentative="1">
@@ -6093,7 +6078,7 @@
         <w:ind w:left="6480" w:hanging="360"/>
       </w:pPr>
       <w:rPr>
-        <w:rFonts w:ascii="Wingdings" w:hAnsi="Wingdings" w:hint="default"/>
+        <w:rFonts w:hint="default" w:ascii="Wingdings" w:hAnsi="Wingdings"/>
       </w:rPr>
     </w:lvl>
   </w:abstractNum>
@@ -6337,7 +6322,7 @@
         <w:ind w:left="720" w:hanging="360"/>
       </w:pPr>
       <w:rPr>
-        <w:rFonts w:ascii="Wingdings" w:eastAsia="Times New Roman" w:hAnsi="Wingdings" w:cs="Times New Roman" w:hint="default"/>
+        <w:rFonts w:hint="default" w:ascii="Wingdings" w:hAnsi="Wingdings" w:eastAsia="Times New Roman" w:cs="Times New Roman"/>
       </w:rPr>
     </w:lvl>
     <w:lvl w:ilvl="1" w:tplc="04090003" w:tentative="1">
@@ -6349,7 +6334,7 @@
         <w:ind w:left="1440" w:hanging="360"/>
       </w:pPr>
       <w:rPr>
-        <w:rFonts w:ascii="Courier New" w:hAnsi="Courier New" w:hint="default"/>
+        <w:rFonts w:hint="default" w:ascii="Courier New" w:hAnsi="Courier New"/>
       </w:rPr>
     </w:lvl>
     <w:lvl w:ilvl="2" w:tplc="04090005" w:tentative="1">
@@ -6361,7 +6346,7 @@
         <w:ind w:left="2160" w:hanging="360"/>
       </w:pPr>
       <w:rPr>
-        <w:rFonts w:ascii="Wingdings" w:hAnsi="Wingdings" w:hint="default"/>
+        <w:rFonts w:hint="default" w:ascii="Wingdings" w:hAnsi="Wingdings"/>
       </w:rPr>
     </w:lvl>
     <w:lvl w:ilvl="3" w:tplc="04090001" w:tentative="1">
@@ -6373,7 +6358,7 @@
         <w:ind w:left="2880" w:hanging="360"/>
       </w:pPr>
       <w:rPr>
-        <w:rFonts w:ascii="Symbol" w:hAnsi="Symbol" w:hint="default"/>
+        <w:rFonts w:hint="default" w:ascii="Symbol" w:hAnsi="Symbol"/>
       </w:rPr>
     </w:lvl>
     <w:lvl w:ilvl="4" w:tplc="04090003" w:tentative="1">
@@ -6385,7 +6370,7 @@
         <w:ind w:left="3600" w:hanging="360"/>
       </w:pPr>
       <w:rPr>
-        <w:rFonts w:ascii="Courier New" w:hAnsi="Courier New" w:hint="default"/>
+        <w:rFonts w:hint="default" w:ascii="Courier New" w:hAnsi="Courier New"/>
       </w:rPr>
     </w:lvl>
     <w:lvl w:ilvl="5" w:tplc="04090005" w:tentative="1">
@@ -6397,7 +6382,7 @@
         <w:ind w:left="4320" w:hanging="360"/>
       </w:pPr>
       <w:rPr>
-        <w:rFonts w:ascii="Wingdings" w:hAnsi="Wingdings" w:hint="default"/>
+        <w:rFonts w:hint="default" w:ascii="Wingdings" w:hAnsi="Wingdings"/>
       </w:rPr>
     </w:lvl>
     <w:lvl w:ilvl="6" w:tplc="04090001" w:tentative="1">
@@ -6409,7 +6394,7 @@
         <w:ind w:left="5040" w:hanging="360"/>
       </w:pPr>
       <w:rPr>
-        <w:rFonts w:ascii="Symbol" w:hAnsi="Symbol" w:hint="default"/>
+        <w:rFonts w:hint="default" w:ascii="Symbol" w:hAnsi="Symbol"/>
       </w:rPr>
     </w:lvl>
     <w:lvl w:ilvl="7" w:tplc="04090003" w:tentative="1">
@@ -6421,7 +6406,7 @@
         <w:ind w:left="5760" w:hanging="360"/>
       </w:pPr>
       <w:rPr>
-        <w:rFonts w:ascii="Courier New" w:hAnsi="Courier New" w:hint="default"/>
+        <w:rFonts w:hint="default" w:ascii="Courier New" w:hAnsi="Courier New"/>
       </w:rPr>
     </w:lvl>
     <w:lvl w:ilvl="8" w:tplc="04090005" w:tentative="1">
@@ -6433,10 +6418,13 @@
         <w:ind w:left="6480" w:hanging="360"/>
       </w:pPr>
       <w:rPr>
-        <w:rFonts w:ascii="Wingdings" w:hAnsi="Wingdings" w:hint="default"/>
+        <w:rFonts w:hint="default" w:ascii="Wingdings" w:hAnsi="Wingdings"/>
       </w:rPr>
     </w:lvl>
   </w:abstractNum>
+  <w:num w:numId="21">
+    <w:abstractNumId w:val="15"/>
+  </w:num>
   <w:num w:numId="1" w16cid:durableId="604456592">
     <w:abstractNumId w:val="13"/>
   </w:num>
@@ -6509,11 +6497,11 @@
 </file>
 
 <file path=word/styles.xml><?xml version="1.0" encoding="utf-8"?>
-<w:styles xmlns:mc="http://schemas.openxmlformats.org/markup-compatibility/2006" xmlns:r="http://schemas.openxmlformats.org/officeDocument/2006/relationships" xmlns:w="http://schemas.openxmlformats.org/wordprocessingml/2006/main" xmlns:w14="http://schemas.microsoft.com/office/word/2010/wordml" xmlns:w15="http://schemas.microsoft.com/office/word/2012/wordml" xmlns:w16cex="http://schemas.microsoft.com/office/word/2018/wordml/cex" xmlns:w16cid="http://schemas.microsoft.com/office/word/2016/wordml/cid" xmlns:w16="http://schemas.microsoft.com/office/word/2018/wordml" xmlns:w16du="http://schemas.microsoft.com/office/word/2023/wordml/word16du" xmlns:w16sdtdh="http://schemas.microsoft.com/office/word/2020/wordml/sdtdatahash" xmlns:w16sdtfl="http://schemas.microsoft.com/office/word/2024/wordml/sdtformatlock" xmlns:w16se="http://schemas.microsoft.com/office/word/2015/wordml/symex" mc:Ignorable="w14 w15 w16se w16cid w16 w16cex w16sdtdh w16sdtfl w16du">
+<w:styles xmlns:wp14="http://schemas.microsoft.com/office/word/2010/wordprocessingDrawing" xmlns:mc="http://schemas.openxmlformats.org/markup-compatibility/2006" xmlns:r="http://schemas.openxmlformats.org/officeDocument/2006/relationships" xmlns:w="http://schemas.openxmlformats.org/wordprocessingml/2006/main" xmlns:w14="http://schemas.microsoft.com/office/word/2010/wordml" xmlns:w15="http://schemas.microsoft.com/office/word/2012/wordml" xmlns:w16cex="http://schemas.microsoft.com/office/word/2018/wordml/cex" xmlns:w16cid="http://schemas.microsoft.com/office/word/2016/wordml/cid" xmlns:w16="http://schemas.microsoft.com/office/word/2018/wordml" xmlns:w16du="http://schemas.microsoft.com/office/word/2023/wordml/word16du" xmlns:w16sdtdh="http://schemas.microsoft.com/office/word/2020/wordml/sdtdatahash" xmlns:w16sdtfl="http://schemas.microsoft.com/office/word/2024/wordml/sdtformatlock" xmlns:w16se="http://schemas.microsoft.com/office/word/2015/wordml/symex" mc:Ignorable="w14 w15 w16se w16cid w16 w16cex w16sdtdh w16sdtfl w16du wp14">
   <w:docDefaults>
     <w:rPrDefault>
       <w:rPr>
-        <w:rFonts w:asciiTheme="minorHAnsi" w:eastAsia="Times New Roman" w:hAnsiTheme="minorHAnsi" w:cstheme="minorBidi"/>
+        <w:rFonts w:eastAsia="Times New Roman" w:asciiTheme="minorHAnsi" w:hAnsiTheme="minorHAnsi" w:cstheme="minorBidi"/>
         <w:kern w:val="2"/>
         <w:sz w:val="24"/>
         <w:szCs w:val="24"/>
@@ -6526,14 +6514,14 @@
   <w:latentStyles w:defLockedState="0" w:defUIPriority="99" w:defSemiHidden="0" w:defUnhideWhenUsed="0" w:defQFormat="0" w:count="376">
     <w:lsdException w:name="Normal" w:uiPriority="0" w:qFormat="1"/>
     <w:lsdException w:name="heading 1" w:uiPriority="9" w:qFormat="1"/>
-    <w:lsdException w:name="heading 2" w:semiHidden="1" w:uiPriority="9" w:unhideWhenUsed="1" w:qFormat="1"/>
-    <w:lsdException w:name="heading 3" w:semiHidden="1" w:uiPriority="9" w:unhideWhenUsed="1" w:qFormat="1"/>
-    <w:lsdException w:name="heading 4" w:semiHidden="1" w:uiPriority="9" w:unhideWhenUsed="1" w:qFormat="1"/>
-    <w:lsdException w:name="heading 5" w:semiHidden="1" w:uiPriority="9" w:unhideWhenUsed="1" w:qFormat="1"/>
-    <w:lsdException w:name="heading 6" w:semiHidden="1" w:uiPriority="9" w:unhideWhenUsed="1" w:qFormat="1"/>
-    <w:lsdException w:name="heading 7" w:semiHidden="1" w:uiPriority="9" w:unhideWhenUsed="1" w:qFormat="1"/>
-    <w:lsdException w:name="heading 8" w:semiHidden="1" w:uiPriority="9" w:unhideWhenUsed="1" w:qFormat="1"/>
-    <w:lsdException w:name="heading 9" w:semiHidden="1" w:uiPriority="9" w:unhideWhenUsed="1" w:qFormat="1"/>
+    <w:lsdException w:name="heading 2" w:uiPriority="9" w:semiHidden="1" w:unhideWhenUsed="1" w:qFormat="1"/>
+    <w:lsdException w:name="heading 3" w:uiPriority="9" w:semiHidden="1" w:unhideWhenUsed="1" w:qFormat="1"/>
+    <w:lsdException w:name="heading 4" w:uiPriority="9" w:semiHidden="1" w:unhideWhenUsed="1" w:qFormat="1"/>
+    <w:lsdException w:name="heading 5" w:uiPriority="9" w:semiHidden="1" w:unhideWhenUsed="1" w:qFormat="1"/>
+    <w:lsdException w:name="heading 6" w:uiPriority="9" w:semiHidden="1" w:unhideWhenUsed="1" w:qFormat="1"/>
+    <w:lsdException w:name="heading 7" w:uiPriority="9" w:semiHidden="1" w:unhideWhenUsed="1" w:qFormat="1"/>
+    <w:lsdException w:name="heading 8" w:uiPriority="9" w:semiHidden="1" w:unhideWhenUsed="1" w:qFormat="1"/>
+    <w:lsdException w:name="heading 9" w:uiPriority="9" w:semiHidden="1" w:unhideWhenUsed="1" w:qFormat="1"/>
     <w:lsdException w:name="index 1" w:semiHidden="1" w:unhideWhenUsed="1"/>
     <w:lsdException w:name="index 2" w:semiHidden="1" w:unhideWhenUsed="1"/>
     <w:lsdException w:name="index 3" w:semiHidden="1" w:unhideWhenUsed="1"/>
@@ -6543,22 +6531,22 @@
     <w:lsdException w:name="index 7" w:semiHidden="1" w:unhideWhenUsed="1"/>
     <w:lsdException w:name="index 8" w:semiHidden="1" w:unhideWhenUsed="1"/>
     <w:lsdException w:name="index 9" w:semiHidden="1" w:unhideWhenUsed="1"/>
-    <w:lsdException w:name="toc 1" w:semiHidden="1" w:uiPriority="39" w:unhideWhenUsed="1"/>
-    <w:lsdException w:name="toc 2" w:semiHidden="1" w:uiPriority="39" w:unhideWhenUsed="1"/>
-    <w:lsdException w:name="toc 3" w:semiHidden="1" w:uiPriority="39" w:unhideWhenUsed="1"/>
-    <w:lsdException w:name="toc 4" w:semiHidden="1" w:uiPriority="39" w:unhideWhenUsed="1"/>
-    <w:lsdException w:name="toc 5" w:semiHidden="1" w:uiPriority="39" w:unhideWhenUsed="1"/>
-    <w:lsdException w:name="toc 6" w:semiHidden="1" w:uiPriority="39" w:unhideWhenUsed="1"/>
-    <w:lsdException w:name="toc 7" w:semiHidden="1" w:uiPriority="39" w:unhideWhenUsed="1"/>
-    <w:lsdException w:name="toc 8" w:semiHidden="1" w:uiPriority="39" w:unhideWhenUsed="1"/>
-    <w:lsdException w:name="toc 9" w:semiHidden="1" w:uiPriority="39" w:unhideWhenUsed="1"/>
+    <w:lsdException w:name="toc 1" w:uiPriority="39" w:semiHidden="1" w:unhideWhenUsed="1"/>
+    <w:lsdException w:name="toc 2" w:uiPriority="39" w:semiHidden="1" w:unhideWhenUsed="1"/>
+    <w:lsdException w:name="toc 3" w:uiPriority="39" w:semiHidden="1" w:unhideWhenUsed="1"/>
+    <w:lsdException w:name="toc 4" w:uiPriority="39" w:semiHidden="1" w:unhideWhenUsed="1"/>
+    <w:lsdException w:name="toc 5" w:uiPriority="39" w:semiHidden="1" w:unhideWhenUsed="1"/>
+    <w:lsdException w:name="toc 6" w:uiPriority="39" w:semiHidden="1" w:unhideWhenUsed="1"/>
+    <w:lsdException w:name="toc 7" w:uiPriority="39" w:semiHidden="1" w:unhideWhenUsed="1"/>
+    <w:lsdException w:name="toc 8" w:uiPriority="39" w:semiHidden="1" w:unhideWhenUsed="1"/>
+    <w:lsdException w:name="toc 9" w:uiPriority="39" w:semiHidden="1" w:unhideWhenUsed="1"/>
     <w:lsdException w:name="Normal Indent" w:semiHidden="1" w:unhideWhenUsed="1"/>
     <w:lsdException w:name="footnote text" w:semiHidden="1" w:unhideWhenUsed="1"/>
     <w:lsdException w:name="annotation text" w:semiHidden="1" w:unhideWhenUsed="1"/>
     <w:lsdException w:name="header" w:semiHidden="1" w:unhideWhenUsed="1"/>
     <w:lsdException w:name="footer" w:semiHidden="1" w:unhideWhenUsed="1"/>
     <w:lsdException w:name="index heading" w:semiHidden="1" w:unhideWhenUsed="1"/>
-    <w:lsdException w:name="caption" w:semiHidden="1" w:uiPriority="35" w:unhideWhenUsed="1" w:qFormat="1"/>
+    <w:lsdException w:name="caption" w:uiPriority="35" w:semiHidden="1" w:unhideWhenUsed="1" w:qFormat="1"/>
     <w:lsdException w:name="table of figures" w:semiHidden="1" w:unhideWhenUsed="1"/>
     <w:lsdException w:name="envelope address" w:semiHidden="1" w:unhideWhenUsed="1"/>
     <w:lsdException w:name="envelope return" w:semiHidden="1" w:unhideWhenUsed="1"/>
@@ -6589,7 +6577,7 @@
     <w:lsdException w:name="Title" w:uiPriority="10" w:qFormat="1"/>
     <w:lsdException w:name="Closing" w:semiHidden="1" w:unhideWhenUsed="1"/>
     <w:lsdException w:name="Signature" w:semiHidden="1" w:unhideWhenUsed="1"/>
-    <w:lsdException w:name="Default Paragraph Font" w:semiHidden="1" w:uiPriority="1" w:unhideWhenUsed="1"/>
+    <w:lsdException w:name="Default Paragraph Font" w:uiPriority="1" w:semiHidden="1" w:unhideWhenUsed="1"/>
     <w:lsdException w:name="Body Text" w:semiHidden="1" w:unhideWhenUsed="1"/>
     <w:lsdException w:name="Body Text Indent" w:semiHidden="1" w:unhideWhenUsed="1"/>
     <w:lsdException w:name="List Continue" w:semiHidden="1" w:unhideWhenUsed="1"/>
@@ -6789,8 +6777,8 @@
     <w:lsdException w:name="Subtle Reference" w:uiPriority="31" w:qFormat="1"/>
     <w:lsdException w:name="Intense Reference" w:uiPriority="32" w:qFormat="1"/>
     <w:lsdException w:name="Book Title" w:uiPriority="33" w:qFormat="1"/>
-    <w:lsdException w:name="Bibliography" w:semiHidden="1" w:uiPriority="37" w:unhideWhenUsed="1"/>
-    <w:lsdException w:name="TOC Heading" w:semiHidden="1" w:uiPriority="39" w:unhideWhenUsed="1" w:qFormat="1"/>
+    <w:lsdException w:name="Bibliography" w:uiPriority="37" w:semiHidden="1" w:unhideWhenUsed="1"/>
+    <w:lsdException w:name="TOC Heading" w:uiPriority="39" w:semiHidden="1" w:unhideWhenUsed="1" w:qFormat="1"/>
     <w:lsdException w:name="Plain Table 1" w:uiPriority="41"/>
     <w:lsdException w:name="Plain Table 2" w:uiPriority="42"/>
     <w:lsdException w:name="Plain Table 3" w:uiPriority="43"/>
@@ -6901,12 +6889,12 @@
     <w:lsdException w:name="Unresolved Mention" w:semiHidden="1" w:unhideWhenUsed="1"/>
     <w:lsdException w:name="Smart Link" w:semiHidden="1" w:unhideWhenUsed="1"/>
   </w:latentStyles>
-  <w:style w:type="paragraph" w:default="1" w:styleId="Normal">
+  <w:style w:type="paragraph" w:styleId="Normal" w:default="1">
     <w:name w:val="Normal"/>
     <w:qFormat/>
     <w:rsid w:val="007E7BFD"/>
     <w:rPr>
-      <w:rFonts w:asciiTheme="minorBidi" w:hAnsiTheme="minorBidi" w:cs="Times New Roman"/>
+      <w:rFonts w:cs="Times New Roman" w:asciiTheme="minorBidi" w:hAnsiTheme="minorBidi"/>
       <w:kern w:val="0"/>
       <w:sz w:val="22"/>
       <w14:ligatures w14:val="none"/>
@@ -7010,7 +6998,7 @@
       <w:outlineLvl w:val="3"/>
     </w:pPr>
     <w:rPr>
-      <w:rFonts w:asciiTheme="minorHAnsi" w:eastAsiaTheme="majorEastAsia" w:hAnsiTheme="minorHAnsi" w:cstheme="majorBidi"/>
+      <w:rFonts w:asciiTheme="minorHAnsi" w:hAnsiTheme="minorHAnsi" w:eastAsiaTheme="majorEastAsia" w:cstheme="majorBidi"/>
       <w:i/>
       <w:iCs/>
       <w:color w:val="0F4761" w:themeColor="accent1" w:themeShade="BF"/>
@@ -7033,7 +7021,7 @@
       <w:outlineLvl w:val="4"/>
     </w:pPr>
     <w:rPr>
-      <w:rFonts w:asciiTheme="minorHAnsi" w:eastAsiaTheme="majorEastAsia" w:hAnsiTheme="minorHAnsi" w:cstheme="majorBidi"/>
+      <w:rFonts w:asciiTheme="minorHAnsi" w:hAnsiTheme="minorHAnsi" w:eastAsiaTheme="majorEastAsia" w:cstheme="majorBidi"/>
       <w:color w:val="0F4761" w:themeColor="accent1" w:themeShade="BF"/>
     </w:rPr>
   </w:style>
@@ -7054,7 +7042,7 @@
       <w:outlineLvl w:val="5"/>
     </w:pPr>
     <w:rPr>
-      <w:rFonts w:asciiTheme="minorHAnsi" w:eastAsiaTheme="majorEastAsia" w:hAnsiTheme="minorHAnsi" w:cstheme="majorBidi"/>
+      <w:rFonts w:asciiTheme="minorHAnsi" w:hAnsiTheme="minorHAnsi" w:eastAsiaTheme="majorEastAsia" w:cstheme="majorBidi"/>
       <w:i/>
       <w:iCs/>
       <w:color w:val="595959" w:themeColor="text1" w:themeTint="A6"/>
@@ -7077,7 +7065,7 @@
       <w:outlineLvl w:val="6"/>
     </w:pPr>
     <w:rPr>
-      <w:rFonts w:asciiTheme="minorHAnsi" w:eastAsiaTheme="majorEastAsia" w:hAnsiTheme="minorHAnsi" w:cstheme="majorBidi"/>
+      <w:rFonts w:asciiTheme="minorHAnsi" w:hAnsiTheme="minorHAnsi" w:eastAsiaTheme="majorEastAsia" w:cstheme="majorBidi"/>
       <w:color w:val="595959" w:themeColor="text1" w:themeTint="A6"/>
     </w:rPr>
   </w:style>
@@ -7097,7 +7085,7 @@
       <w:outlineLvl w:val="7"/>
     </w:pPr>
     <w:rPr>
-      <w:rFonts w:asciiTheme="minorHAnsi" w:eastAsiaTheme="majorEastAsia" w:hAnsiTheme="minorHAnsi" w:cstheme="majorBidi"/>
+      <w:rFonts w:asciiTheme="minorHAnsi" w:hAnsiTheme="minorHAnsi" w:eastAsiaTheme="majorEastAsia" w:cstheme="majorBidi"/>
       <w:i/>
       <w:iCs/>
       <w:color w:val="272727" w:themeColor="text1" w:themeTint="D8"/>
@@ -7119,17 +7107,17 @@
       <w:outlineLvl w:val="8"/>
     </w:pPr>
     <w:rPr>
-      <w:rFonts w:asciiTheme="minorHAnsi" w:eastAsiaTheme="majorEastAsia" w:hAnsiTheme="minorHAnsi" w:cstheme="majorBidi"/>
+      <w:rFonts w:asciiTheme="minorHAnsi" w:hAnsiTheme="minorHAnsi" w:eastAsiaTheme="majorEastAsia" w:cstheme="majorBidi"/>
       <w:color w:val="272727" w:themeColor="text1" w:themeTint="D8"/>
     </w:rPr>
   </w:style>
-  <w:style w:type="character" w:default="1" w:styleId="DefaultParagraphFont">
+  <w:style w:type="character" w:styleId="DefaultParagraphFont" w:default="1">
     <w:name w:val="Default Paragraph Font"/>
     <w:uiPriority w:val="1"/>
     <w:semiHidden/>
     <w:unhideWhenUsed/>
   </w:style>
-  <w:style w:type="table" w:default="1" w:styleId="TableNormal">
+  <w:style w:type="table" w:styleId="TableNormal" w:default="1">
     <w:name w:val="Normal Table"/>
     <w:uiPriority w:val="99"/>
     <w:semiHidden/>
@@ -7144,13 +7132,13 @@
       </w:tblCellMar>
     </w:tblPr>
   </w:style>
-  <w:style w:type="numbering" w:default="1" w:styleId="NoList">
+  <w:style w:type="numbering" w:styleId="NoList" w:default="1">
     <w:name w:val="No List"/>
     <w:uiPriority w:val="99"/>
     <w:semiHidden/>
     <w:unhideWhenUsed/>
   </w:style>
-  <w:style w:type="paragraph" w:customStyle="1" w:styleId="pk-heading2">
+  <w:style w:type="paragraph" w:styleId="pk-heading2" w:customStyle="1">
     <w:name w:val="pk-heading2"/>
     <w:basedOn w:val="Normal"/>
     <w:autoRedefine/>
@@ -7164,28 +7152,28 @@
       <w:b/>
     </w:rPr>
   </w:style>
-  <w:style w:type="character" w:customStyle="1" w:styleId="Heading1Char">
+  <w:style w:type="character" w:styleId="Heading1Char" w:customStyle="1">
     <w:name w:val="Heading 1 Char"/>
     <w:basedOn w:val="DefaultParagraphFont"/>
     <w:link w:val="Heading1"/>
     <w:uiPriority w:val="9"/>
     <w:rsid w:val="005A429C"/>
     <w:rPr>
-      <w:rFonts w:asciiTheme="minorBidi" w:eastAsiaTheme="majorEastAsia" w:hAnsiTheme="minorBidi" w:cstheme="majorBidi"/>
+      <w:rFonts w:asciiTheme="minorBidi" w:hAnsiTheme="minorBidi" w:eastAsiaTheme="majorEastAsia" w:cstheme="majorBidi"/>
       <w:b/>
       <w:color w:val="000000" w:themeColor="text1"/>
       <w:sz w:val="28"/>
       <w:szCs w:val="40"/>
     </w:rPr>
   </w:style>
-  <w:style w:type="character" w:customStyle="1" w:styleId="Heading2Char">
+  <w:style w:type="character" w:styleId="Heading2Char" w:customStyle="1">
     <w:name w:val="Heading 2 Char"/>
     <w:basedOn w:val="DefaultParagraphFont"/>
     <w:link w:val="Heading2"/>
     <w:uiPriority w:val="9"/>
     <w:rsid w:val="00F87862"/>
     <w:rPr>
-      <w:rFonts w:asciiTheme="minorBidi" w:eastAsiaTheme="majorEastAsia" w:hAnsiTheme="minorBidi" w:cstheme="majorBidi"/>
+      <w:rFonts w:asciiTheme="minorBidi" w:hAnsiTheme="minorBidi" w:eastAsiaTheme="majorEastAsia" w:cstheme="majorBidi"/>
       <w:b/>
       <w:color w:val="000000" w:themeColor="text1"/>
       <w:kern w:val="0"/>
@@ -7193,7 +7181,7 @@
       <w14:ligatures w14:val="none"/>
     </w:rPr>
   </w:style>
-  <w:style w:type="character" w:customStyle="1" w:styleId="Heading3Char">
+  <w:style w:type="character" w:styleId="Heading3Char" w:customStyle="1">
     <w:name w:val="Heading 3 Char"/>
     <w:basedOn w:val="DefaultParagraphFont"/>
     <w:link w:val="Heading3"/>
@@ -7201,14 +7189,14 @@
     <w:semiHidden/>
     <w:rsid w:val="005A429C"/>
     <w:rPr>
-      <w:rFonts w:asciiTheme="minorBidi" w:eastAsiaTheme="majorEastAsia" w:hAnsiTheme="minorBidi" w:cstheme="majorBidi"/>
+      <w:rFonts w:asciiTheme="minorBidi" w:hAnsiTheme="minorBidi" w:eastAsiaTheme="majorEastAsia" w:cstheme="majorBidi"/>
       <w:b/>
       <w:color w:val="000000" w:themeColor="text1"/>
       <w:sz w:val="22"/>
       <w:szCs w:val="28"/>
     </w:rPr>
   </w:style>
-  <w:style w:type="character" w:customStyle="1" w:styleId="Heading4Char">
+  <w:style w:type="character" w:styleId="Heading4Char" w:customStyle="1">
     <w:name w:val="Heading 4 Char"/>
     <w:basedOn w:val="DefaultParagraphFont"/>
     <w:link w:val="Heading4"/>
@@ -7225,7 +7213,7 @@
       <w14:ligatures w14:val="none"/>
     </w:rPr>
   </w:style>
-  <w:style w:type="character" w:customStyle="1" w:styleId="Heading5Char">
+  <w:style w:type="character" w:styleId="Heading5Char" w:customStyle="1">
     <w:name w:val="Heading 5 Char"/>
     <w:basedOn w:val="DefaultParagraphFont"/>
     <w:link w:val="Heading5"/>
@@ -7240,7 +7228,7 @@
       <w14:ligatures w14:val="none"/>
     </w:rPr>
   </w:style>
-  <w:style w:type="character" w:customStyle="1" w:styleId="Heading6Char">
+  <w:style w:type="character" w:styleId="Heading6Char" w:customStyle="1">
     <w:name w:val="Heading 6 Char"/>
     <w:basedOn w:val="DefaultParagraphFont"/>
     <w:link w:val="Heading6"/>
@@ -7257,7 +7245,7 @@
       <w14:ligatures w14:val="none"/>
     </w:rPr>
   </w:style>
-  <w:style w:type="character" w:customStyle="1" w:styleId="Heading7Char">
+  <w:style w:type="character" w:styleId="Heading7Char" w:customStyle="1">
     <w:name w:val="Heading 7 Char"/>
     <w:basedOn w:val="DefaultParagraphFont"/>
     <w:link w:val="Heading7"/>
@@ -7272,7 +7260,7 @@
       <w14:ligatures w14:val="none"/>
     </w:rPr>
   </w:style>
-  <w:style w:type="character" w:customStyle="1" w:styleId="Heading8Char">
+  <w:style w:type="character" w:styleId="Heading8Char" w:customStyle="1">
     <w:name w:val="Heading 8 Char"/>
     <w:basedOn w:val="DefaultParagraphFont"/>
     <w:link w:val="Heading8"/>
@@ -7289,7 +7277,7 @@
       <w14:ligatures w14:val="none"/>
     </w:rPr>
   </w:style>
-  <w:style w:type="character" w:customStyle="1" w:styleId="Heading9Char">
+  <w:style w:type="character" w:styleId="Heading9Char" w:customStyle="1">
     <w:name w:val="Heading 9 Char"/>
     <w:basedOn w:val="DefaultParagraphFont"/>
     <w:link w:val="Heading9"/>
@@ -7317,21 +7305,21 @@
       <w:contextualSpacing/>
     </w:pPr>
     <w:rPr>
-      <w:rFonts w:asciiTheme="majorHAnsi" w:eastAsiaTheme="majorEastAsia" w:hAnsiTheme="majorHAnsi" w:cstheme="majorBidi"/>
+      <w:rFonts w:asciiTheme="majorHAnsi" w:hAnsiTheme="majorHAnsi" w:eastAsiaTheme="majorEastAsia" w:cstheme="majorBidi"/>
       <w:spacing w:val="-10"/>
       <w:kern w:val="28"/>
       <w:sz w:val="56"/>
       <w:szCs w:val="56"/>
     </w:rPr>
   </w:style>
-  <w:style w:type="character" w:customStyle="1" w:styleId="TitleChar">
+  <w:style w:type="character" w:styleId="TitleChar" w:customStyle="1">
     <w:name w:val="Title Char"/>
     <w:basedOn w:val="DefaultParagraphFont"/>
     <w:link w:val="Title"/>
     <w:uiPriority w:val="10"/>
     <w:rsid w:val="00F87862"/>
     <w:rPr>
-      <w:rFonts w:asciiTheme="majorHAnsi" w:eastAsiaTheme="majorEastAsia" w:hAnsiTheme="majorHAnsi" w:cstheme="majorBidi"/>
+      <w:rFonts w:asciiTheme="majorHAnsi" w:hAnsiTheme="majorHAnsi" w:eastAsiaTheme="majorEastAsia" w:cstheme="majorBidi"/>
       <w:spacing w:val="-10"/>
       <w:kern w:val="28"/>
       <w:sz w:val="56"/>
@@ -7354,14 +7342,14 @@
       <w:spacing w:after="160"/>
     </w:pPr>
     <w:rPr>
-      <w:rFonts w:asciiTheme="minorHAnsi" w:eastAsiaTheme="majorEastAsia" w:hAnsiTheme="minorHAnsi" w:cstheme="majorBidi"/>
+      <w:rFonts w:asciiTheme="minorHAnsi" w:hAnsiTheme="minorHAnsi" w:eastAsiaTheme="majorEastAsia" w:cstheme="majorBidi"/>
       <w:color w:val="595959" w:themeColor="text1" w:themeTint="A6"/>
       <w:spacing w:val="15"/>
       <w:sz w:val="28"/>
       <w:szCs w:val="28"/>
     </w:rPr>
   </w:style>
-  <w:style w:type="character" w:customStyle="1" w:styleId="SubtitleChar">
+  <w:style w:type="character" w:styleId="SubtitleChar" w:customStyle="1">
     <w:name w:val="Subtitle Char"/>
     <w:basedOn w:val="DefaultParagraphFont"/>
     <w:link w:val="Subtitle"/>
@@ -7395,14 +7383,14 @@
       <w:color w:val="404040" w:themeColor="text1" w:themeTint="BF"/>
     </w:rPr>
   </w:style>
-  <w:style w:type="character" w:customStyle="1" w:styleId="QuoteChar">
+  <w:style w:type="character" w:styleId="QuoteChar" w:customStyle="1">
     <w:name w:val="Quote Char"/>
     <w:basedOn w:val="DefaultParagraphFont"/>
     <w:link w:val="Quote"/>
     <w:uiPriority w:val="29"/>
     <w:rsid w:val="00F87862"/>
     <w:rPr>
-      <w:rFonts w:asciiTheme="minorBidi" w:hAnsiTheme="minorBidi" w:cs="Times New Roman"/>
+      <w:rFonts w:cs="Times New Roman" w:asciiTheme="minorBidi" w:hAnsiTheme="minorBidi"/>
       <w:i/>
       <w:iCs/>
       <w:color w:val="404040" w:themeColor="text1" w:themeTint="BF"/>
@@ -7444,8 +7432,8 @@
     <w:rsid w:val="00F87862"/>
     <w:pPr>
       <w:pBdr>
-        <w:top w:val="single" w:sz="4" w:space="10" w:color="0F4761" w:themeColor="accent1" w:themeShade="BF"/>
-        <w:bottom w:val="single" w:sz="4" w:space="10" w:color="0F4761" w:themeColor="accent1" w:themeShade="BF"/>
+        <w:top w:val="single" w:color="0F4761" w:themeColor="accent1" w:themeShade="BF" w:sz="4" w:space="10"/>
+        <w:bottom w:val="single" w:color="0F4761" w:themeColor="accent1" w:themeShade="BF" w:sz="4" w:space="10"/>
       </w:pBdr>
       <w:spacing w:before="360" w:after="360"/>
       <w:ind w:left="864" w:right="864"/>
@@ -7457,14 +7445,14 @@
       <w:color w:val="0F4761" w:themeColor="accent1" w:themeShade="BF"/>
     </w:rPr>
   </w:style>
-  <w:style w:type="character" w:customStyle="1" w:styleId="IntenseQuoteChar">
+  <w:style w:type="character" w:styleId="IntenseQuoteChar" w:customStyle="1">
     <w:name w:val="Intense Quote Char"/>
     <w:basedOn w:val="DefaultParagraphFont"/>
     <w:link w:val="IntenseQuote"/>
     <w:uiPriority w:val="30"/>
     <w:rsid w:val="00F87862"/>
     <w:rPr>
-      <w:rFonts w:asciiTheme="minorBidi" w:hAnsiTheme="minorBidi" w:cs="Times New Roman"/>
+      <w:rFonts w:cs="Times New Roman" w:asciiTheme="minorBidi" w:hAnsiTheme="minorBidi"/>
       <w:i/>
       <w:iCs/>
       <w:color w:val="0F4761" w:themeColor="accent1" w:themeShade="BF"/>
@@ -7487,7 +7475,7 @@
       <w:spacing w:val="5"/>
     </w:rPr>
   </w:style>
-  <w:style w:type="numbering" w:customStyle="1" w:styleId="CurrentList1">
+  <w:style w:type="numbering" w:styleId="CurrentList1" w:customStyle="1">
     <w:name w:val="Current List1"/>
     <w:uiPriority w:val="99"/>
     <w:rsid w:val="00F87862"/>
@@ -7497,7 +7485,7 @@
       </w:numPr>
     </w:pPr>
   </w:style>
-  <w:style w:type="numbering" w:customStyle="1" w:styleId="CurrentList2">
+  <w:style w:type="numbering" w:styleId="CurrentList2" w:customStyle="1">
     <w:name w:val="Current List2"/>
     <w:uiPriority w:val="99"/>
     <w:rsid w:val="00F87862"/>
@@ -7507,32 +7495,32 @@
       </w:numPr>
     </w:pPr>
   </w:style>
-  <w:style w:type="character" w:customStyle="1" w:styleId="mord">
+  <w:style w:type="character" w:styleId="mord" w:customStyle="1">
     <w:name w:val="mord"/>
     <w:basedOn w:val="DefaultParagraphFont"/>
     <w:rsid w:val="008A0A8E"/>
   </w:style>
-  <w:style w:type="character" w:customStyle="1" w:styleId="mbin">
+  <w:style w:type="character" w:styleId="mbin" w:customStyle="1">
     <w:name w:val="mbin"/>
     <w:basedOn w:val="DefaultParagraphFont"/>
     <w:rsid w:val="008A0A8E"/>
   </w:style>
-  <w:style w:type="character" w:customStyle="1" w:styleId="vlist-s">
+  <w:style w:type="character" w:styleId="vlist-s" w:customStyle="1">
     <w:name w:val="vlist-s"/>
     <w:basedOn w:val="DefaultParagraphFont"/>
     <w:rsid w:val="008A0A8E"/>
   </w:style>
-  <w:style w:type="character" w:customStyle="1" w:styleId="mrel">
+  <w:style w:type="character" w:styleId="mrel" w:customStyle="1">
     <w:name w:val="mrel"/>
     <w:basedOn w:val="DefaultParagraphFont"/>
     <w:rsid w:val="008A0A8E"/>
   </w:style>
-  <w:style w:type="character" w:customStyle="1" w:styleId="mopen">
+  <w:style w:type="character" w:styleId="mopen" w:customStyle="1">
     <w:name w:val="mopen"/>
     <w:basedOn w:val="DefaultParagraphFont"/>
     <w:rsid w:val="008A0A8E"/>
   </w:style>
-  <w:style w:type="character" w:customStyle="1" w:styleId="mclose">
+  <w:style w:type="character" w:styleId="mclose" w:customStyle="1">
     <w:name w:val="mclose"/>
     <w:basedOn w:val="DefaultParagraphFont"/>
     <w:rsid w:val="008A0A8E"/>
@@ -7562,7 +7550,7 @@
       <w:szCs w:val="20"/>
     </w:rPr>
   </w:style>
-  <w:style w:type="character" w:customStyle="1" w:styleId="CommentTextChar">
+  <w:style w:type="character" w:styleId="CommentTextChar" w:customStyle="1">
     <w:name w:val="Comment Text Char"/>
     <w:basedOn w:val="DefaultParagraphFont"/>
     <w:link w:val="CommentText"/>
@@ -7570,7 +7558,7 @@
     <w:semiHidden/>
     <w:rsid w:val="00E53374"/>
     <w:rPr>
-      <w:rFonts w:asciiTheme="minorBidi" w:hAnsiTheme="minorBidi" w:cs="Times New Roman"/>
+      <w:rFonts w:cs="Times New Roman" w:asciiTheme="minorBidi" w:hAnsiTheme="minorBidi"/>
       <w:kern w:val="0"/>
       <w:sz w:val="20"/>
       <w:szCs w:val="20"/>
@@ -7591,7 +7579,7 @@
       <w:bCs/>
     </w:rPr>
   </w:style>
-  <w:style w:type="character" w:customStyle="1" w:styleId="CommentSubjectChar">
+  <w:style w:type="character" w:styleId="CommentSubjectChar" w:customStyle="1">
     <w:name w:val="Comment Subject Char"/>
     <w:basedOn w:val="CommentTextChar"/>
     <w:link w:val="CommentSubject"/>
@@ -7599,7 +7587,7 @@
     <w:semiHidden/>
     <w:rsid w:val="00E53374"/>
     <w:rPr>
-      <w:rFonts w:asciiTheme="minorBidi" w:hAnsiTheme="minorBidi" w:cs="Times New Roman"/>
+      <w:rFonts w:cs="Times New Roman" w:asciiTheme="minorBidi" w:hAnsiTheme="minorBidi"/>
       <w:b/>
       <w:bCs/>
       <w:kern w:val="0"/>
@@ -7646,7 +7634,7 @@
 </file>
 
 <file path=word/theme/theme1.xml><?xml version="1.0" encoding="utf-8"?>
-<a:theme xmlns:a="http://schemas.openxmlformats.org/drawingml/2006/main" name="Office Theme">
+<a:theme xmlns:a="http://schemas.openxmlformats.org/drawingml/2006/main" xmlns:thm15="http://schemas.microsoft.com/office/thememl/2012/main" name="Office Theme">
   <a:themeElements>
     <a:clrScheme name="Office">
       <a:dk1>

</xml_diff>